<commit_message>
Cover Page,font and TOC was updated in Procurement module
</commit_message>
<xml_diff>
--- a/CRS-Documents/Procurement/CRS/Samuda-CRS-Procure-V-0.1.docx
+++ b/CRS-Documents/Procurement/CRS/Samuda-CRS-Procure-V-0.1.docx
@@ -4,516 +4,467 @@
   <w:body>
     <w:p>
       <w:pPr>
-        <w:pStyle w:val="NoSpacing"/>
-        <w:rPr>
-          <w:b/>
-          <w:sz w:val="40"/>
-          <w:szCs w:val="40"/>
-        </w:rPr>
-      </w:pPr>
-      <w:r>
-        <w:t xml:space="preserve">         </w:t>
-      </w:r>
-      <w:r>
-        <w:t xml:space="preserve">          </w:t>
-      </w:r>
-      <w:r>
-        <w:rPr>
-          <w:b/>
-          <w:color w:val="5B9BD5" w:themeColor="accent1"/>
-          <w:sz w:val="40"/>
-          <w:szCs w:val="40"/>
-        </w:rPr>
-        <w:t>Customer Requirement</w:t>
-      </w:r>
-      <w:r>
-        <w:rPr>
-          <w:b/>
-          <w:color w:val="5B9BD5" w:themeColor="accent1"/>
-          <w:sz w:val="40"/>
-          <w:szCs w:val="40"/>
-        </w:rPr>
-        <w:t xml:space="preserve"> Specifications (CRS)</w:t>
-      </w:r>
-    </w:p>
-    <w:p>
-      <w:pPr>
-        <w:rPr>
-          <w:b/>
-          <w:i/>
-          <w:color w:val="5B9BD5" w:themeColor="accent1"/>
-          <w:sz w:val="40"/>
-          <w:szCs w:val="40"/>
-        </w:rPr>
-      </w:pPr>
-      <w:r>
-        <w:rPr>
-          <w:b/>
-          <w:i/>
-          <w:color w:val="5B9BD5" w:themeColor="accent1"/>
-          <w:sz w:val="40"/>
-          <w:szCs w:val="40"/>
-        </w:rPr>
-        <w:t xml:space="preserve">                        </w:t>
-      </w:r>
-    </w:p>
-    <w:p>
-      <w:pPr>
-        <w:rPr>
-          <w:b/>
-          <w:i/>
-          <w:color w:val="5B9BD5" w:themeColor="accent1"/>
-          <w:sz w:val="40"/>
-          <w:szCs w:val="40"/>
-        </w:rPr>
-      </w:pPr>
-    </w:p>
-    <w:p>
-      <w:pPr>
-        <w:rPr>
-          <w:b/>
-          <w:i/>
-          <w:color w:val="auto"/>
-          <w:sz w:val="32"/>
-          <w:szCs w:val="32"/>
-        </w:rPr>
-      </w:pPr>
-      <w:r>
-        <w:rPr>
-          <w:b/>
-          <w:i/>
-          <w:color w:val="5B9BD5" w:themeColor="accent1"/>
-          <w:sz w:val="40"/>
-          <w:szCs w:val="40"/>
-        </w:rPr>
-        <w:t xml:space="preserve">                            </w:t>
-      </w:r>
-      <w:r>
-        <w:rPr>
-          <w:b/>
-          <w:i/>
-          <w:color w:val="auto"/>
-          <w:sz w:val="32"/>
-          <w:szCs w:val="32"/>
-        </w:rPr>
-        <w:t>Procure Management</w:t>
-      </w:r>
-      <w:r>
-        <w:rPr>
-          <w:b/>
-          <w:i/>
-          <w:color w:val="auto"/>
-          <w:sz w:val="32"/>
-          <w:szCs w:val="32"/>
-        </w:rPr>
-        <w:t xml:space="preserve"> Module</w:t>
-      </w:r>
-    </w:p>
-    <w:p>
-      <w:pPr>
-        <w:rPr>
-          <w:b/>
-          <w:i/>
-          <w:color w:val="auto"/>
-          <w:sz w:val="32"/>
-          <w:szCs w:val="32"/>
-        </w:rPr>
-      </w:pPr>
-      <w:r>
-        <w:rPr>
-          <w:b/>
-          <w:i/>
-          <w:color w:val="auto"/>
-          <w:sz w:val="32"/>
-          <w:szCs w:val="32"/>
-        </w:rPr>
-        <w:t xml:space="preserve">                                                         For</w:t>
-      </w:r>
-    </w:p>
-    <w:p>
-      <w:pPr>
-        <w:rPr>
-          <w:b/>
-          <w:i/>
-          <w:color w:val="5B9BD5" w:themeColor="accent1"/>
-          <w:sz w:val="32"/>
-          <w:szCs w:val="32"/>
-        </w:rPr>
-      </w:pPr>
-      <w:r>
-        <w:rPr>
-          <w:b/>
-          <w:i/>
-          <w:color w:val="5B9BD5" w:themeColor="accent1"/>
-          <w:sz w:val="32"/>
-          <w:szCs w:val="32"/>
-        </w:rPr>
-        <w:t xml:space="preserve">                          </w:t>
-      </w:r>
-      <w:r>
-        <w:rPr>
-          <w:b/>
-          <w:i/>
-          <w:sz w:val="32"/>
-          <w:szCs w:val="32"/>
-        </w:rPr>
-        <w:t>ERP Solution for Samuda Chemicals Ltd.</w:t>
-      </w:r>
-    </w:p>
-    <w:p>
-      <w:pPr>
-        <w:spacing w:after="0"/>
-        <w:jc w:val="center"/>
-      </w:pPr>
-    </w:p>
-    <w:p>
-      <w:pPr>
-        <w:spacing w:after="0"/>
-        <w:jc w:val="center"/>
-      </w:pPr>
-    </w:p>
-    <w:p>
-      <w:pPr>
-        <w:spacing w:after="0"/>
-        <w:jc w:val="center"/>
-      </w:pPr>
-    </w:p>
-    <w:p>
-      <w:pPr>
-        <w:spacing w:after="0"/>
-        <w:jc w:val="center"/>
-      </w:pPr>
-    </w:p>
-    <w:p>
-      <w:pPr>
-        <w:spacing w:after="0"/>
-        <w:jc w:val="center"/>
-      </w:pPr>
-    </w:p>
-    <w:p>
-      <w:pPr>
-        <w:spacing w:after="0"/>
-        <w:jc w:val="center"/>
-      </w:pPr>
-    </w:p>
-    <w:p>
-      <w:pPr>
-        <w:spacing w:after="0"/>
-        <w:jc w:val="center"/>
-      </w:pPr>
-    </w:p>
-    <w:p>
-      <w:pPr>
-        <w:spacing w:after="0"/>
-        <w:jc w:val="center"/>
-      </w:pPr>
-    </w:p>
-    <w:p>
-      <w:pPr>
-        <w:spacing w:after="0"/>
-        <w:jc w:val="center"/>
-      </w:pPr>
-    </w:p>
-    <w:p>
-      <w:pPr>
-        <w:spacing w:after="0"/>
-        <w:jc w:val="center"/>
-      </w:pPr>
-    </w:p>
-    <w:p>
-      <w:pPr>
-        <w:spacing w:after="0"/>
-        <w:jc w:val="center"/>
-      </w:pPr>
-    </w:p>
-    <w:p>
-      <w:pPr>
-        <w:spacing w:after="0"/>
-        <w:jc w:val="center"/>
-      </w:pPr>
-    </w:p>
-    <w:p>
-      <w:pPr>
-        <w:spacing w:after="0"/>
-        <w:jc w:val="center"/>
-      </w:pPr>
-    </w:p>
-    <w:p>
-      <w:pPr>
-        <w:spacing w:after="0"/>
-        <w:jc w:val="center"/>
-      </w:pPr>
-    </w:p>
-    <w:p>
-      <w:pPr>
-        <w:spacing w:after="0"/>
-        <w:jc w:val="center"/>
-      </w:pPr>
-    </w:p>
-    <w:p>
-      <w:pPr>
-        <w:spacing w:after="0"/>
-        <w:jc w:val="center"/>
-      </w:pPr>
-    </w:p>
-    <w:p>
-      <w:pPr>
-        <w:spacing w:after="0"/>
-        <w:jc w:val="center"/>
-      </w:pPr>
-    </w:p>
-    <w:p>
-      <w:pPr>
-        <w:spacing w:after="0"/>
-        <w:jc w:val="center"/>
-      </w:pPr>
-    </w:p>
-    <w:p>
-      <w:pPr>
-        <w:spacing w:after="0"/>
-        <w:jc w:val="center"/>
-      </w:pPr>
-    </w:p>
-    <w:p>
-      <w:pPr>
-        <w:spacing w:after="0"/>
-        <w:jc w:val="center"/>
-      </w:pPr>
-    </w:p>
-    <w:p>
-      <w:pPr>
-        <w:spacing w:after="0"/>
-        <w:jc w:val="center"/>
-      </w:pPr>
-    </w:p>
-    <w:p>
-      <w:pPr>
-        <w:spacing w:after="0"/>
-        <w:jc w:val="center"/>
-      </w:pPr>
-    </w:p>
-    <w:p>
-      <w:pPr>
-        <w:spacing w:after="0"/>
-        <w:jc w:val="center"/>
-      </w:pPr>
-    </w:p>
-    <w:p>
-      <w:pPr>
-        <w:spacing w:after="0"/>
-      </w:pPr>
-    </w:p>
-    <w:p>
-      <w:pPr>
-        <w:spacing w:after="0"/>
-        <w:jc w:val="center"/>
+        <w:jc w:val="both"/>
       </w:pPr>
       <w:r>
         <w:rPr>
           <w:noProof/>
         </w:rPr>
+        <mc:AlternateContent>
+          <mc:Choice Requires="wps">
+            <w:drawing>
+              <wp:anchor distT="45720" distB="45720" distL="114300" distR="114300" simplePos="0" relativeHeight="251661312" behindDoc="0" locked="0" layoutInCell="1" allowOverlap="1" wp14:anchorId="11F3E3CC" wp14:editId="5476D709">
+                <wp:simplePos x="0" y="0"/>
+                <wp:positionH relativeFrom="margin">
+                  <wp:align>left</wp:align>
+                </wp:positionH>
+                <wp:positionV relativeFrom="paragraph">
+                  <wp:posOffset>0</wp:posOffset>
+                </wp:positionV>
+                <wp:extent cx="5962650" cy="2419350"/>
+                <wp:effectExtent l="0" t="0" r="0" b="0"/>
+                <wp:wrapSquare wrapText="bothSides"/>
+                <wp:docPr id="217" name="Text Box 2"/>
+                <wp:cNvGraphicFramePr>
+                  <a:graphicFrameLocks xmlns:a="http://schemas.openxmlformats.org/drawingml/2006/main"/>
+                </wp:cNvGraphicFramePr>
+                <a:graphic xmlns:a="http://schemas.openxmlformats.org/drawingml/2006/main">
+                  <a:graphicData uri="http://schemas.microsoft.com/office/word/2010/wordprocessingShape">
+                    <wps:wsp>
+                      <wps:cNvSpPr txBox="1">
+                        <a:spLocks noChangeArrowheads="1"/>
+                      </wps:cNvSpPr>
+                      <wps:spPr bwMode="auto">
+                        <a:xfrm>
+                          <a:off x="0" y="0"/>
+                          <a:ext cx="5962650" cy="2419350"/>
+                        </a:xfrm>
+                        <a:prstGeom prst="rect">
+                          <a:avLst/>
+                        </a:prstGeom>
+                        <a:noFill/>
+                        <a:ln w="9525">
+                          <a:noFill/>
+                          <a:miter lim="800000"/>
+                          <a:headEnd/>
+                          <a:tailEnd/>
+                        </a:ln>
+                      </wps:spPr>
+                      <wps:txbx>
+                        <w:txbxContent>
+                          <w:p>
+                            <w:pPr>
+                              <w:pStyle w:val="NoSpacing"/>
+                              <w:jc w:val="center"/>
+                              <w:rPr>
+                                <w:b/>
+                                <w:color w:val="FFFFFF" w:themeColor="background1"/>
+                                <w:sz w:val="40"/>
+                                <w:szCs w:val="40"/>
+                              </w:rPr>
+                            </w:pPr>
+                            <w:r>
+                              <w:rPr>
+                                <w:b/>
+                                <w:color w:val="FFFFFF" w:themeColor="background1"/>
+                                <w:sz w:val="40"/>
+                                <w:szCs w:val="40"/>
+                              </w:rPr>
+                              <w:t>Customer Requirement</w:t>
+                            </w:r>
+                            <w:r>
+                              <w:rPr>
+                                <w:b/>
+                                <w:color w:val="FFFFFF" w:themeColor="background1"/>
+                                <w:sz w:val="40"/>
+                                <w:szCs w:val="40"/>
+                              </w:rPr>
+                              <w:t>s</w:t>
+                            </w:r>
+                            <w:r>
+                              <w:rPr>
+                                <w:b/>
+                                <w:color w:val="FFFFFF" w:themeColor="background1"/>
+                                <w:sz w:val="40"/>
+                                <w:szCs w:val="40"/>
+                              </w:rPr>
+                              <w:t xml:space="preserve"> Specifications (CRS)</w:t>
+                            </w:r>
+                          </w:p>
+                          <w:p>
+                            <w:pPr>
+                              <w:rPr>
+                                <w:b/>
+                                <w:i/>
+                                <w:color w:val="5B9BD5" w:themeColor="accent1"/>
+                                <w:sz w:val="40"/>
+                                <w:szCs w:val="40"/>
+                              </w:rPr>
+                            </w:pPr>
+                            <w:r>
+                              <w:rPr>
+                                <w:b/>
+                                <w:i/>
+                                <w:color w:val="5B9BD5" w:themeColor="accent1"/>
+                                <w:sz w:val="40"/>
+                                <w:szCs w:val="40"/>
+                              </w:rPr>
+                              <w:t xml:space="preserve">                        </w:t>
+                            </w:r>
+                          </w:p>
+                          <w:p>
+                            <w:pPr>
+                              <w:rPr>
+                                <w:b/>
+                                <w:i/>
+                                <w:color w:val="5B9BD5" w:themeColor="accent1"/>
+                                <w:sz w:val="40"/>
+                                <w:szCs w:val="40"/>
+                              </w:rPr>
+                            </w:pPr>
+                          </w:p>
+                          <w:p>
+                            <w:pPr>
+                              <w:jc w:val="center"/>
+                              <w:rPr>
+                                <w:b/>
+                                <w:i/>
+                                <w:color w:val="auto"/>
+                                <w:sz w:val="32"/>
+                                <w:szCs w:val="32"/>
+                              </w:rPr>
+                            </w:pPr>
+                            <w:r>
+                              <w:rPr>
+                                <w:b/>
+                                <w:i/>
+                                <w:color w:val="auto"/>
+                                <w:sz w:val="32"/>
+                                <w:szCs w:val="32"/>
+                              </w:rPr>
+                              <w:t>Procurement Management</w:t>
+                            </w:r>
+                          </w:p>
+                          <w:p>
+                            <w:pPr>
+                              <w:jc w:val="center"/>
+                              <w:rPr>
+                                <w:b/>
+                                <w:i/>
+                                <w:sz w:val="32"/>
+                                <w:szCs w:val="32"/>
+                              </w:rPr>
+                            </w:pPr>
+                            <w:r>
+                              <w:rPr>
+                                <w:b/>
+                                <w:i/>
+                                <w:sz w:val="32"/>
+                                <w:szCs w:val="32"/>
+                              </w:rPr>
+                              <w:t>For</w:t>
+                            </w:r>
+                          </w:p>
+                          <w:p>
+                            <w:pPr>
+                              <w:jc w:val="center"/>
+                              <w:rPr>
+                                <w:b/>
+                                <w:i/>
+                                <w:color w:val="auto"/>
+                                <w:sz w:val="32"/>
+                                <w:szCs w:val="32"/>
+                              </w:rPr>
+                            </w:pPr>
+                            <w:proofErr w:type="spellStart"/>
+                            <w:r>
+                              <w:rPr>
+                                <w:b/>
+                                <w:i/>
+                                <w:sz w:val="32"/>
+                                <w:szCs w:val="32"/>
+                              </w:rPr>
+                              <w:t>Samuda</w:t>
+                            </w:r>
+                            <w:proofErr w:type="spellEnd"/>
+                            <w:r>
+                              <w:rPr>
+                                <w:b/>
+                                <w:i/>
+                                <w:sz w:val="32"/>
+                                <w:szCs w:val="32"/>
+                              </w:rPr>
+                              <w:t xml:space="preserve"> Chemicals Ltd.</w:t>
+                            </w:r>
+                          </w:p>
+                          <w:p/>
+                        </w:txbxContent>
+                      </wps:txbx>
+                      <wps:bodyPr rot="0" vert="horz" wrap="square" lIns="91440" tIns="45720" rIns="91440" bIns="45720" anchor="t" anchorCtr="0">
+                        <a:noAutofit/>
+                      </wps:bodyPr>
+                    </wps:wsp>
+                  </a:graphicData>
+                </a:graphic>
+                <wp14:sizeRelH relativeFrom="margin">
+                  <wp14:pctWidth>0</wp14:pctWidth>
+                </wp14:sizeRelH>
+                <wp14:sizeRelV relativeFrom="margin">
+                  <wp14:pctHeight>0</wp14:pctHeight>
+                </wp14:sizeRelV>
+              </wp:anchor>
+            </w:drawing>
+          </mc:Choice>
+          <mc:Fallback>
+            <w:pict>
+              <v:shapetype w14:anchorId="11F3E3CC" id="_x0000_t202" coordsize="21600,21600" o:spt="202" path="m,l,21600r21600,l21600,xe">
+                <v:stroke joinstyle="miter"/>
+                <v:path gradientshapeok="t" o:connecttype="rect"/>
+              </v:shapetype>
+              <v:shape id="Text Box 2" o:spid="_x0000_s1026" type="#_x0000_t202" style="position:absolute;left:0;text-align:left;margin-left:0;margin-top:0;width:469.5pt;height:190.5pt;z-index:251661312;visibility:visible;mso-wrap-style:square;mso-width-percent:0;mso-height-percent:0;mso-wrap-distance-left:9pt;mso-wrap-distance-top:3.6pt;mso-wrap-distance-right:9pt;mso-wrap-distance-bottom:3.6pt;mso-position-horizontal:left;mso-position-horizontal-relative:margin;mso-position-vertical:absolute;mso-position-vertical-relative:text;mso-width-percent:0;mso-height-percent:0;mso-width-relative:margin;mso-height-relative:margin;v-text-anchor:top" o:gfxdata="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" filled="f" stroked="f">
+                <v:textbox>
+                  <w:txbxContent>
+                    <w:p>
+                      <w:pPr>
+                        <w:pStyle w:val="NoSpacing"/>
+                        <w:jc w:val="center"/>
+                        <w:rPr>
+                          <w:b/>
+                          <w:color w:val="FFFFFF" w:themeColor="background1"/>
+                          <w:sz w:val="40"/>
+                          <w:szCs w:val="40"/>
+                        </w:rPr>
+                      </w:pPr>
+                      <w:r>
+                        <w:rPr>
+                          <w:b/>
+                          <w:color w:val="FFFFFF" w:themeColor="background1"/>
+                          <w:sz w:val="40"/>
+                          <w:szCs w:val="40"/>
+                        </w:rPr>
+                        <w:t>Customer Requirement</w:t>
+                      </w:r>
+                      <w:r>
+                        <w:rPr>
+                          <w:b/>
+                          <w:color w:val="FFFFFF" w:themeColor="background1"/>
+                          <w:sz w:val="40"/>
+                          <w:szCs w:val="40"/>
+                        </w:rPr>
+                        <w:t>s</w:t>
+                      </w:r>
+                      <w:r>
+                        <w:rPr>
+                          <w:b/>
+                          <w:color w:val="FFFFFF" w:themeColor="background1"/>
+                          <w:sz w:val="40"/>
+                          <w:szCs w:val="40"/>
+                        </w:rPr>
+                        <w:t xml:space="preserve"> Specifications (CRS)</w:t>
+                      </w:r>
+                    </w:p>
+                    <w:p>
+                      <w:pPr>
+                        <w:rPr>
+                          <w:b/>
+                          <w:i/>
+                          <w:color w:val="5B9BD5" w:themeColor="accent1"/>
+                          <w:sz w:val="40"/>
+                          <w:szCs w:val="40"/>
+                        </w:rPr>
+                      </w:pPr>
+                      <w:r>
+                        <w:rPr>
+                          <w:b/>
+                          <w:i/>
+                          <w:color w:val="5B9BD5" w:themeColor="accent1"/>
+                          <w:sz w:val="40"/>
+                          <w:szCs w:val="40"/>
+                        </w:rPr>
+                        <w:t xml:space="preserve">                        </w:t>
+                      </w:r>
+                    </w:p>
+                    <w:p>
+                      <w:pPr>
+                        <w:rPr>
+                          <w:b/>
+                          <w:i/>
+                          <w:color w:val="5B9BD5" w:themeColor="accent1"/>
+                          <w:sz w:val="40"/>
+                          <w:szCs w:val="40"/>
+                        </w:rPr>
+                      </w:pPr>
+                    </w:p>
+                    <w:p>
+                      <w:pPr>
+                        <w:jc w:val="center"/>
+                        <w:rPr>
+                          <w:b/>
+                          <w:i/>
+                          <w:color w:val="auto"/>
+                          <w:sz w:val="32"/>
+                          <w:szCs w:val="32"/>
+                        </w:rPr>
+                      </w:pPr>
+                      <w:r>
+                        <w:rPr>
+                          <w:b/>
+                          <w:i/>
+                          <w:color w:val="auto"/>
+                          <w:sz w:val="32"/>
+                          <w:szCs w:val="32"/>
+                        </w:rPr>
+                        <w:t>Procurement Management</w:t>
+                      </w:r>
+                    </w:p>
+                    <w:p>
+                      <w:pPr>
+                        <w:jc w:val="center"/>
+                        <w:rPr>
+                          <w:b/>
+                          <w:i/>
+                          <w:sz w:val="32"/>
+                          <w:szCs w:val="32"/>
+                        </w:rPr>
+                      </w:pPr>
+                      <w:r>
+                        <w:rPr>
+                          <w:b/>
+                          <w:i/>
+                          <w:sz w:val="32"/>
+                          <w:szCs w:val="32"/>
+                        </w:rPr>
+                        <w:t>For</w:t>
+                      </w:r>
+                    </w:p>
+                    <w:p>
+                      <w:pPr>
+                        <w:jc w:val="center"/>
+                        <w:rPr>
+                          <w:b/>
+                          <w:i/>
+                          <w:color w:val="auto"/>
+                          <w:sz w:val="32"/>
+                          <w:szCs w:val="32"/>
+                        </w:rPr>
+                      </w:pPr>
+                      <w:proofErr w:type="spellStart"/>
+                      <w:r>
+                        <w:rPr>
+                          <w:b/>
+                          <w:i/>
+                          <w:sz w:val="32"/>
+                          <w:szCs w:val="32"/>
+                        </w:rPr>
+                        <w:t>Samuda</w:t>
+                      </w:r>
+                      <w:proofErr w:type="spellEnd"/>
+                      <w:r>
+                        <w:rPr>
+                          <w:b/>
+                          <w:i/>
+                          <w:sz w:val="32"/>
+                          <w:szCs w:val="32"/>
+                        </w:rPr>
+                        <w:t xml:space="preserve"> Chemicals Ltd.</w:t>
+                      </w:r>
+                    </w:p>
+                    <w:p/>
+                  </w:txbxContent>
+                </v:textbox>
+                <w10:wrap type="square" anchorx="margin"/>
+              </v:shape>
+            </w:pict>
+          </mc:Fallback>
+        </mc:AlternateContent>
+      </w:r>
+      <w:r>
+        <w:rPr>
+          <w:noProof/>
+        </w:rPr>
         <w:drawing>
-          <wp:inline distT="0" distB="0" distL="0" distR="0" wp14:anchorId="582B3567" wp14:editId="0CAC980C">
-            <wp:extent cx="1327785" cy="516890"/>
-            <wp:effectExtent l="0" t="0" r="0" b="0"/>
-            <wp:docPr id="1" name="image01.png" descr="logo.png"/>
-            <wp:cNvGraphicFramePr/>
+          <wp:anchor distT="0" distB="0" distL="114300" distR="114300" simplePos="0" relativeHeight="251659264" behindDoc="1" locked="0" layoutInCell="1" allowOverlap="1" wp14:anchorId="77E6ACF9" wp14:editId="6786B1AF">
+            <wp:simplePos x="0" y="0"/>
+            <wp:positionH relativeFrom="page">
+              <wp:align>right</wp:align>
+            </wp:positionH>
+            <wp:positionV relativeFrom="page">
+              <wp:align>top</wp:align>
+            </wp:positionV>
+            <wp:extent cx="7915275" cy="10048875"/>
+            <wp:effectExtent l="0" t="0" r="9525" b="9525"/>
+            <wp:wrapSquare wrapText="bothSides"/>
+            <wp:docPr id="17" name="Picture 17" descr="C:\Users\mahmud.shahin\Desktop\genweb-diary-v6-final-01.png"/>
+            <wp:cNvGraphicFramePr>
+              <a:graphicFrameLocks xmlns:a="http://schemas.openxmlformats.org/drawingml/2006/main" noChangeAspect="1"/>
+            </wp:cNvGraphicFramePr>
             <a:graphic xmlns:a="http://schemas.openxmlformats.org/drawingml/2006/main">
               <a:graphicData uri="http://schemas.openxmlformats.org/drawingml/2006/picture">
                 <pic:pic xmlns:pic="http://schemas.openxmlformats.org/drawingml/2006/picture">
                   <pic:nvPicPr>
-                    <pic:cNvPr id="0" name="image01.png" descr="logo.png"/>
-                    <pic:cNvPicPr preferRelativeResize="0"/>
+                    <pic:cNvPr id="0" name="Picture 1" descr="C:\Users\mahmud.shahin\Desktop\genweb-diary-v6-final-01.png"/>
+                    <pic:cNvPicPr>
+                      <a:picLocks noChangeAspect="1" noChangeArrowheads="1"/>
+                    </pic:cNvPicPr>
                   </pic:nvPicPr>
                   <pic:blipFill>
-                    <a:blip r:embed="rId8"/>
-                    <a:srcRect r="33984"/>
+                    <a:blip r:embed="rId8">
+                      <a:extLst>
+                        <a:ext uri="{28A0092B-C50C-407E-A947-70E740481C1C}">
+                          <a14:useLocalDpi xmlns:a14="http://schemas.microsoft.com/office/drawing/2010/main" val="0"/>
+                        </a:ext>
+                      </a:extLst>
+                    </a:blip>
+                    <a:srcRect/>
                     <a:stretch>
                       <a:fillRect/>
                     </a:stretch>
                   </pic:blipFill>
-                  <pic:spPr>
+                  <pic:spPr bwMode="auto">
                     <a:xfrm>
                       <a:off x="0" y="0"/>
-                      <a:ext cx="1327785" cy="516890"/>
+                      <a:ext cx="7915275" cy="10048875"/>
                     </a:xfrm>
                     <a:prstGeom prst="rect">
                       <a:avLst/>
                     </a:prstGeom>
-                    <a:ln/>
+                    <a:noFill/>
+                    <a:ln>
+                      <a:noFill/>
+                    </a:ln>
                   </pic:spPr>
                 </pic:pic>
               </a:graphicData>
             </a:graphic>
-          </wp:inline>
+            <wp14:sizeRelH relativeFrom="page">
+              <wp14:pctWidth>0</wp14:pctWidth>
+            </wp14:sizeRelH>
+            <wp14:sizeRelV relativeFrom="page">
+              <wp14:pctHeight>0</wp14:pctHeight>
+            </wp14:sizeRelV>
+          </wp:anchor>
         </w:drawing>
       </w:r>
     </w:p>
     <w:p>
       <w:pPr>
-        <w:spacing w:after="0"/>
-        <w:jc w:val="center"/>
-      </w:pPr>
-      <w:r>
-        <w:rPr>
-          <w:b/>
-          <w:color w:val="3D85C6"/>
-          <w:sz w:val="28"/>
-          <w:szCs w:val="28"/>
-        </w:rPr>
-        <w:t>Genweb2 Limited</w:t>
-      </w:r>
-    </w:p>
-    <w:p>
-      <w:pPr>
-        <w:spacing w:after="0"/>
-        <w:jc w:val="center"/>
-      </w:pPr>
-      <w:r>
-        <w:rPr>
-          <w:color w:val="3D85C6"/>
-          <w:sz w:val="28"/>
-          <w:szCs w:val="28"/>
-        </w:rPr>
-        <w:t xml:space="preserve">TK </w:t>
-      </w:r>
-      <w:proofErr w:type="spellStart"/>
-      <w:r>
-        <w:rPr>
-          <w:color w:val="3D85C6"/>
-          <w:sz w:val="28"/>
-          <w:szCs w:val="28"/>
-        </w:rPr>
-        <w:t>Bhaban</w:t>
-      </w:r>
-      <w:proofErr w:type="spellEnd"/>
-      <w:r>
-        <w:rPr>
-          <w:color w:val="3D85C6"/>
-          <w:sz w:val="28"/>
-          <w:szCs w:val="28"/>
-        </w:rPr>
-        <w:t xml:space="preserve"> (11th Floor),</w:t>
-      </w:r>
-    </w:p>
-    <w:p>
-      <w:pPr>
-        <w:spacing w:after="0"/>
-        <w:jc w:val="center"/>
-      </w:pPr>
-      <w:r>
-        <w:rPr>
-          <w:color w:val="3D85C6"/>
-          <w:sz w:val="28"/>
-          <w:szCs w:val="28"/>
-        </w:rPr>
-        <w:t xml:space="preserve">13 </w:t>
-      </w:r>
-      <w:proofErr w:type="spellStart"/>
-      <w:r>
-        <w:rPr>
-          <w:color w:val="3D85C6"/>
-          <w:sz w:val="28"/>
-          <w:szCs w:val="28"/>
-        </w:rPr>
-        <w:t>Kazi</w:t>
-      </w:r>
-      <w:proofErr w:type="spellEnd"/>
-      <w:r>
-        <w:rPr>
-          <w:color w:val="3D85C6"/>
-          <w:sz w:val="28"/>
-          <w:szCs w:val="28"/>
-        </w:rPr>
-        <w:t xml:space="preserve"> </w:t>
-      </w:r>
-      <w:proofErr w:type="spellStart"/>
-      <w:r>
-        <w:rPr>
-          <w:color w:val="3D85C6"/>
-          <w:sz w:val="28"/>
-          <w:szCs w:val="28"/>
-        </w:rPr>
-        <w:t>Nazrul</w:t>
-      </w:r>
-      <w:proofErr w:type="spellEnd"/>
-      <w:r>
-        <w:rPr>
-          <w:color w:val="3D85C6"/>
-          <w:sz w:val="28"/>
-          <w:szCs w:val="28"/>
-        </w:rPr>
-        <w:t xml:space="preserve"> Islam Avenue,</w:t>
-      </w:r>
-    </w:p>
-    <w:p>
-      <w:pPr>
-        <w:spacing w:after="0"/>
-        <w:jc w:val="center"/>
-      </w:pPr>
-      <w:proofErr w:type="spellStart"/>
-      <w:r>
-        <w:rPr>
-          <w:color w:val="3D85C6"/>
-          <w:sz w:val="28"/>
-          <w:szCs w:val="28"/>
-        </w:rPr>
-        <w:t>Kawran</w:t>
-      </w:r>
-      <w:proofErr w:type="spellEnd"/>
-      <w:r>
-        <w:rPr>
-          <w:color w:val="3D85C6"/>
-          <w:sz w:val="28"/>
-          <w:szCs w:val="28"/>
-        </w:rPr>
-        <w:t xml:space="preserve"> Bazar, Dhaka 1215, Bangladesh</w:t>
-      </w:r>
-    </w:p>
-    <w:p>
-      <w:pPr>
-        <w:spacing w:after="0"/>
-        <w:jc w:val="center"/>
-      </w:pPr>
-      <w:r>
-        <w:rPr>
-          <w:color w:val="3D85C6"/>
-          <w:sz w:val="28"/>
-          <w:szCs w:val="28"/>
-        </w:rPr>
-        <w:t>Web: </w:t>
-      </w:r>
-      <w:hyperlink r:id="rId9">
-        <w:r>
-          <w:rPr>
-            <w:color w:val="0000FF"/>
-            <w:sz w:val="28"/>
-            <w:szCs w:val="28"/>
-            <w:u w:val="single"/>
-          </w:rPr>
-          <w:t>http://www.genweb2.com</w:t>
-        </w:r>
-      </w:hyperlink>
-      <w:hyperlink r:id="rId10"/>
-    </w:p>
-    <w:p>
-      <w:pPr>
-        <w:jc w:val="both"/>
-      </w:pPr>
-    </w:p>
-    <w:p>
-      <w:pPr>
-        <w:pStyle w:val="Subtitle"/>
+        <w:pStyle w:val="Heading1"/>
         <w:numPr>
           <w:ilvl w:val="0"/>
-          <w:numId w:val="1"/>
+          <w:numId w:val="13"/>
         </w:numPr>
-        <w:ind w:left="360" w:hanging="180"/>
+        <w:ind w:left="540"/>
+        <w:rPr>
+          <w:b/>
+        </w:rPr>
       </w:pPr>
       <w:bookmarkStart w:id="0" w:name="_Toc314731207"/>
-      <w:bookmarkStart w:id="1" w:name="_Toc472603721"/>
-      <w:bookmarkStart w:id="2" w:name="_Toc472701066"/>
-      <w:r>
+      <w:bookmarkStart w:id="1" w:name="_Toc473540486"/>
+      <w:bookmarkStart w:id="2" w:name="_Toc473554414"/>
+      <w:r>
+        <w:rPr>
+          <w:b/>
+        </w:rPr>
         <w:lastRenderedPageBreak/>
         <w:t>Document Information</w:t>
       </w:r>
@@ -521,6 +472,9 @@
       <w:bookmarkEnd w:id="1"/>
       <w:bookmarkEnd w:id="2"/>
       <w:r>
+        <w:rPr>
+          <w:b/>
+        </w:rPr>
         <w:t xml:space="preserve"> </w:t>
       </w:r>
     </w:p>
@@ -585,7 +539,19 @@
               <w:rPr>
                 <w:rFonts w:ascii="AvantGarde" w:hAnsi="AvantGarde" w:cs="Arial"/>
               </w:rPr>
-              <w:t xml:space="preserve">HR Module of </w:t>
+              <w:t xml:space="preserve">CRS of </w:t>
+            </w:r>
+            <w:r>
+              <w:rPr>
+                <w:rFonts w:ascii="AvantGarde" w:hAnsi="AvantGarde" w:cs="Arial"/>
+              </w:rPr>
+              <w:t xml:space="preserve"> Procurement Management </w:t>
+            </w:r>
+            <w:r>
+              <w:rPr>
+                <w:rFonts w:ascii="AvantGarde" w:hAnsi="AvantGarde" w:cs="Arial"/>
+              </w:rPr>
+              <w:t xml:space="preserve">for </w:t>
             </w:r>
             <w:proofErr w:type="spellStart"/>
             <w:r>
@@ -599,7 +565,7 @@
               <w:rPr>
                 <w:rFonts w:ascii="AvantGarde" w:hAnsi="AvantGarde" w:cs="Arial"/>
               </w:rPr>
-              <w:t xml:space="preserve"> Chemicals Ltd. (CRS)</w:t>
+              <w:t xml:space="preserve"> Chemicals Ltd.</w:t>
             </w:r>
           </w:p>
         </w:tc>
@@ -801,12 +767,18 @@
                 <w:rFonts w:ascii="AvantGarde" w:hAnsi="AvantGarde" w:cs="Arial"/>
               </w:rPr>
             </w:pPr>
+            <w:r>
+              <w:rPr>
+                <w:rFonts w:ascii="AvantGarde" w:hAnsi="AvantGarde" w:cs="Arial"/>
+              </w:rPr>
+              <w:t xml:space="preserve">Md. </w:t>
+            </w:r>
             <w:proofErr w:type="spellStart"/>
             <w:r>
               <w:rPr>
                 <w:rFonts w:ascii="AvantGarde" w:hAnsi="AvantGarde" w:cs="Arial"/>
               </w:rPr>
-              <w:t>Matiar</w:t>
+              <w:t>Mahfuzur</w:t>
             </w:r>
             <w:proofErr w:type="spellEnd"/>
             <w:r>
@@ -866,7 +838,7 @@
               <w:rPr>
                 <w:rFonts w:ascii="AvantGarde" w:hAnsi="AvantGarde" w:cs="Arial"/>
               </w:rPr>
-              <w:t>Jan 16, 2017</w:t>
+              <w:t>TBA</w:t>
             </w:r>
           </w:p>
         </w:tc>
@@ -914,8 +886,25 @@
               <w:rPr>
                 <w:rFonts w:ascii="AvantGarde" w:hAnsi="AvantGarde" w:cs="Arial"/>
                 <w:color w:val="auto"/>
+                <w:sz w:val="20"/>
               </w:rPr>
             </w:pPr>
+            <w:proofErr w:type="spellStart"/>
+            <w:r>
+              <w:rPr>
+                <w:rFonts w:ascii="AvantGarde" w:hAnsi="AvantGarde" w:cs="Arial"/>
+                <w:sz w:val="20"/>
+              </w:rPr>
+              <w:t>Matiar</w:t>
+            </w:r>
+            <w:proofErr w:type="spellEnd"/>
+            <w:r>
+              <w:rPr>
+                <w:rFonts w:ascii="AvantGarde" w:hAnsi="AvantGarde" w:cs="Arial"/>
+                <w:sz w:val="20"/>
+              </w:rPr>
+              <w:t xml:space="preserve"> Rahman</w:t>
+            </w:r>
           </w:p>
         </w:tc>
       </w:tr>
@@ -962,8 +951,16 @@
               <w:rPr>
                 <w:rFonts w:ascii="AvantGarde" w:hAnsi="AvantGarde" w:cs="Arial"/>
                 <w:color w:val="auto"/>
+                <w:sz w:val="20"/>
               </w:rPr>
             </w:pPr>
+            <w:r>
+              <w:rPr>
+                <w:rFonts w:ascii="AvantGarde" w:hAnsi="AvantGarde" w:cs="Arial"/>
+                <w:sz w:val="20"/>
+              </w:rPr>
+              <w:t>TBA</w:t>
+            </w:r>
           </w:p>
         </w:tc>
       </w:tr>
@@ -973,10 +970,607 @@
         <w:jc w:val="both"/>
       </w:pPr>
     </w:p>
-    <w:p/>
-    <w:p/>
-    <w:p/>
-    <w:p/>
+    <w:p>
+      <w:pPr>
+        <w:jc w:val="both"/>
+      </w:pPr>
+    </w:p>
+    <w:p>
+      <w:pPr>
+        <w:jc w:val="both"/>
+      </w:pPr>
+    </w:p>
+    <w:p>
+      <w:pPr>
+        <w:jc w:val="both"/>
+      </w:pPr>
+    </w:p>
+    <w:p>
+      <w:pPr>
+        <w:jc w:val="both"/>
+      </w:pPr>
+    </w:p>
+    <w:p>
+      <w:pPr>
+        <w:jc w:val="both"/>
+      </w:pPr>
+    </w:p>
+    <w:p>
+      <w:pPr>
+        <w:jc w:val="both"/>
+      </w:pPr>
+    </w:p>
+    <w:p>
+      <w:pPr>
+        <w:jc w:val="both"/>
+      </w:pPr>
+    </w:p>
+    <w:p>
+      <w:pPr>
+        <w:jc w:val="both"/>
+      </w:pPr>
+    </w:p>
+    <w:p>
+      <w:pPr>
+        <w:jc w:val="both"/>
+      </w:pPr>
+    </w:p>
+    <w:p>
+      <w:pPr>
+        <w:jc w:val="both"/>
+      </w:pPr>
+    </w:p>
+    <w:p>
+      <w:pPr>
+        <w:pBdr>
+          <w:bottom w:val="single" w:sz="4" w:space="1" w:color="auto"/>
+        </w:pBdr>
+        <w:shd w:val="clear" w:color="auto" w:fill="D9D9D9" w:themeFill="background1" w:themeFillShade="D9"/>
+        <w:spacing w:after="120"/>
+        <w:rPr>
+          <w:lang w:val="en-GB"/>
+        </w:rPr>
+      </w:pPr>
+      <w:r>
+        <w:rPr>
+          <w:rFonts w:ascii="AvantGarde" w:hAnsi="AvantGarde"/>
+          <w:sz w:val="20"/>
+          <w:szCs w:val="20"/>
+          <w:shd w:val="clear" w:color="auto" w:fill="D9D9D9" w:themeFill="background1" w:themeFillShade="D9"/>
+          <w:lang w:val="en-GB"/>
+        </w:rPr>
+        <w:t>Signed on behalf of</w:t>
+      </w:r>
+      <w:r>
+        <w:rPr>
+          <w:shd w:val="clear" w:color="auto" w:fill="D9D9D9" w:themeFill="background1" w:themeFillShade="D9"/>
+          <w:lang w:val="en-GB"/>
+        </w:rPr>
+        <w:tab/>
+      </w:r>
+      <w:r>
+        <w:rPr>
+          <w:shd w:val="clear" w:color="auto" w:fill="D9D9D9" w:themeFill="background1" w:themeFillShade="D9"/>
+          <w:lang w:val="en-GB"/>
+        </w:rPr>
+        <w:tab/>
+      </w:r>
+      <w:r>
+        <w:rPr>
+          <w:shd w:val="clear" w:color="auto" w:fill="D9D9D9" w:themeFill="background1" w:themeFillShade="D9"/>
+          <w:lang w:val="en-GB"/>
+        </w:rPr>
+        <w:tab/>
+      </w:r>
+      <w:r>
+        <w:rPr>
+          <w:shd w:val="clear" w:color="auto" w:fill="D9D9D9" w:themeFill="background1" w:themeFillShade="D9"/>
+          <w:lang w:val="en-GB"/>
+        </w:rPr>
+        <w:tab/>
+      </w:r>
+      <w:r>
+        <w:rPr>
+          <w:shd w:val="clear" w:color="auto" w:fill="D9D9D9" w:themeFill="background1" w:themeFillShade="D9"/>
+          <w:lang w:val="en-GB"/>
+        </w:rPr>
+        <w:tab/>
+      </w:r>
+      <w:r>
+        <w:rPr>
+          <w:shd w:val="clear" w:color="auto" w:fill="D9D9D9" w:themeFill="background1" w:themeFillShade="D9"/>
+          <w:lang w:val="en-GB"/>
+        </w:rPr>
+        <w:tab/>
+      </w:r>
+      <w:r>
+        <w:rPr>
+          <w:shd w:val="clear" w:color="auto" w:fill="D9D9D9" w:themeFill="background1" w:themeFillShade="D9"/>
+          <w:lang w:val="en-GB"/>
+        </w:rPr>
+        <w:t xml:space="preserve">               </w:t>
+      </w:r>
+      <w:r>
+        <w:rPr>
+          <w:rFonts w:ascii="AvantGarde" w:hAnsi="AvantGarde"/>
+          <w:sz w:val="20"/>
+          <w:szCs w:val="20"/>
+          <w:shd w:val="clear" w:color="auto" w:fill="D9D9D9" w:themeFill="background1" w:themeFillShade="D9"/>
+          <w:lang w:val="en-GB"/>
+        </w:rPr>
+        <w:t>Signed on behalf of</w:t>
+      </w:r>
+      <w:r>
+        <w:rPr>
+          <w:rFonts w:ascii="AvantGarde" w:hAnsi="AvantGarde"/>
+          <w:sz w:val="20"/>
+          <w:szCs w:val="20"/>
+          <w:shd w:val="clear" w:color="auto" w:fill="D9D9D9" w:themeFill="background1" w:themeFillShade="D9"/>
+          <w:lang w:val="en-GB"/>
+        </w:rPr>
+        <w:t xml:space="preserve">            </w:t>
+      </w:r>
+    </w:p>
+    <w:p>
+      <w:pPr>
+        <w:spacing w:after="120"/>
+        <w:rPr>
+          <w:rFonts w:ascii="AvantGarde" w:hAnsi="AvantGarde"/>
+          <w:color w:val="FF0000"/>
+          <w:sz w:val="20"/>
+          <w:szCs w:val="20"/>
+          <w:lang w:val="en-GB"/>
+        </w:rPr>
+      </w:pPr>
+      <w:proofErr w:type="spellStart"/>
+      <w:r>
+        <w:rPr>
+          <w:rFonts w:ascii="AvantGarde" w:hAnsi="AvantGarde" w:cs="Arial"/>
+        </w:rPr>
+        <w:t>Samuda</w:t>
+      </w:r>
+      <w:proofErr w:type="spellEnd"/>
+      <w:r>
+        <w:rPr>
+          <w:rFonts w:ascii="AvantGarde" w:hAnsi="AvantGarde" w:cs="Arial"/>
+        </w:rPr>
+        <w:t xml:space="preserve"> Chemicals Ltd.</w:t>
+      </w:r>
+      <w:r>
+        <w:rPr>
+          <w:color w:val="FF0000"/>
+          <w:lang w:val="en-GB"/>
+        </w:rPr>
+        <w:tab/>
+      </w:r>
+      <w:r>
+        <w:rPr>
+          <w:color w:val="FF0000"/>
+          <w:lang w:val="en-GB"/>
+        </w:rPr>
+        <w:tab/>
+      </w:r>
+      <w:r>
+        <w:rPr>
+          <w:color w:val="FF0000"/>
+          <w:lang w:val="en-GB"/>
+        </w:rPr>
+        <w:tab/>
+      </w:r>
+      <w:r>
+        <w:rPr>
+          <w:color w:val="FF0000"/>
+          <w:lang w:val="en-GB"/>
+        </w:rPr>
+        <w:tab/>
+      </w:r>
+      <w:r>
+        <w:rPr>
+          <w:color w:val="FF0000"/>
+          <w:lang w:val="en-GB"/>
+        </w:rPr>
+        <w:tab/>
+      </w:r>
+      <w:r>
+        <w:rPr>
+          <w:color w:val="FF0000"/>
+          <w:lang w:val="en-GB"/>
+        </w:rPr>
+        <w:tab/>
+      </w:r>
+      <w:r>
+        <w:rPr>
+          <w:rFonts w:ascii="AvantGarde" w:hAnsi="AvantGarde" w:cs="Arial"/>
+        </w:rPr>
+        <w:t>Genweb2 Limited</w:t>
+      </w:r>
+    </w:p>
+    <w:p>
+      <w:pPr>
+        <w:rPr>
+          <w:rFonts w:ascii="AvantGarde" w:hAnsi="AvantGarde"/>
+          <w:sz w:val="20"/>
+          <w:szCs w:val="20"/>
+          <w:lang w:val="en-GB"/>
+        </w:rPr>
+      </w:pPr>
+      <w:r>
+        <w:rPr>
+          <w:rFonts w:ascii="AvantGarde" w:hAnsi="AvantGarde"/>
+          <w:sz w:val="20"/>
+          <w:szCs w:val="20"/>
+          <w:lang w:val="en-GB"/>
+        </w:rPr>
+        <w:t>Name:</w:t>
+      </w:r>
+      <w:r>
+        <w:rPr>
+          <w:rFonts w:ascii="AvantGarde" w:hAnsi="AvantGarde"/>
+          <w:sz w:val="20"/>
+          <w:szCs w:val="20"/>
+          <w:lang w:val="en-GB"/>
+        </w:rPr>
+        <w:tab/>
+      </w:r>
+      <w:r>
+        <w:rPr>
+          <w:rFonts w:ascii="AvantGarde" w:hAnsi="AvantGarde"/>
+          <w:sz w:val="20"/>
+          <w:szCs w:val="20"/>
+          <w:lang w:val="en-GB"/>
+        </w:rPr>
+        <w:tab/>
+      </w:r>
+      <w:r>
+        <w:rPr>
+          <w:rFonts w:ascii="AvantGarde" w:hAnsi="AvantGarde"/>
+          <w:sz w:val="20"/>
+          <w:szCs w:val="20"/>
+          <w:lang w:val="en-GB"/>
+        </w:rPr>
+        <w:tab/>
+      </w:r>
+      <w:r>
+        <w:rPr>
+          <w:rFonts w:ascii="AvantGarde" w:hAnsi="AvantGarde"/>
+          <w:sz w:val="20"/>
+          <w:szCs w:val="20"/>
+          <w:lang w:val="en-GB"/>
+        </w:rPr>
+        <w:tab/>
+      </w:r>
+      <w:r>
+        <w:rPr>
+          <w:rFonts w:ascii="AvantGarde" w:hAnsi="AvantGarde"/>
+          <w:sz w:val="20"/>
+          <w:szCs w:val="20"/>
+          <w:lang w:val="en-GB"/>
+        </w:rPr>
+        <w:tab/>
+      </w:r>
+      <w:r>
+        <w:rPr>
+          <w:rFonts w:ascii="AvantGarde" w:hAnsi="AvantGarde"/>
+          <w:sz w:val="20"/>
+          <w:szCs w:val="20"/>
+          <w:lang w:val="en-GB"/>
+        </w:rPr>
+        <w:tab/>
+      </w:r>
+      <w:r>
+        <w:rPr>
+          <w:rFonts w:ascii="AvantGarde" w:hAnsi="AvantGarde"/>
+          <w:sz w:val="20"/>
+          <w:szCs w:val="20"/>
+          <w:lang w:val="en-GB"/>
+        </w:rPr>
+        <w:tab/>
+      </w:r>
+      <w:r>
+        <w:rPr>
+          <w:rFonts w:ascii="AvantGarde" w:hAnsi="AvantGarde"/>
+          <w:sz w:val="20"/>
+          <w:szCs w:val="20"/>
+          <w:lang w:val="en-GB"/>
+        </w:rPr>
+        <w:tab/>
+      </w:r>
+      <w:r>
+        <w:rPr>
+          <w:rFonts w:ascii="AvantGarde" w:hAnsi="AvantGarde"/>
+          <w:sz w:val="20"/>
+          <w:szCs w:val="20"/>
+          <w:lang w:val="en-GB"/>
+        </w:rPr>
+        <w:tab/>
+        <w:t>Name:</w:t>
+      </w:r>
+    </w:p>
+    <w:p>
+      <w:pPr>
+        <w:rPr>
+          <w:rFonts w:ascii="AvantGarde" w:hAnsi="AvantGarde"/>
+          <w:sz w:val="20"/>
+          <w:szCs w:val="20"/>
+          <w:lang w:val="en-GB"/>
+        </w:rPr>
+      </w:pPr>
+      <w:r>
+        <w:rPr>
+          <w:rFonts w:ascii="AvantGarde" w:hAnsi="AvantGarde"/>
+          <w:sz w:val="20"/>
+          <w:szCs w:val="20"/>
+          <w:lang w:val="en-GB"/>
+        </w:rPr>
+        <w:t>Designation:</w:t>
+      </w:r>
+      <w:r>
+        <w:rPr>
+          <w:rFonts w:ascii="AvantGarde" w:hAnsi="AvantGarde"/>
+          <w:sz w:val="20"/>
+          <w:szCs w:val="20"/>
+          <w:lang w:val="en-GB"/>
+        </w:rPr>
+        <w:tab/>
+      </w:r>
+      <w:r>
+        <w:rPr>
+          <w:rFonts w:ascii="AvantGarde" w:hAnsi="AvantGarde"/>
+          <w:sz w:val="20"/>
+          <w:szCs w:val="20"/>
+          <w:lang w:val="en-GB"/>
+        </w:rPr>
+        <w:tab/>
+      </w:r>
+      <w:r>
+        <w:rPr>
+          <w:rFonts w:ascii="AvantGarde" w:hAnsi="AvantGarde"/>
+          <w:sz w:val="20"/>
+          <w:szCs w:val="20"/>
+          <w:lang w:val="en-GB"/>
+        </w:rPr>
+        <w:tab/>
+      </w:r>
+      <w:r>
+        <w:rPr>
+          <w:rFonts w:ascii="AvantGarde" w:hAnsi="AvantGarde"/>
+          <w:sz w:val="20"/>
+          <w:szCs w:val="20"/>
+          <w:lang w:val="en-GB"/>
+        </w:rPr>
+        <w:tab/>
+      </w:r>
+      <w:r>
+        <w:rPr>
+          <w:rFonts w:ascii="AvantGarde" w:hAnsi="AvantGarde"/>
+          <w:sz w:val="20"/>
+          <w:szCs w:val="20"/>
+          <w:lang w:val="en-GB"/>
+        </w:rPr>
+        <w:tab/>
+      </w:r>
+      <w:r>
+        <w:rPr>
+          <w:rFonts w:ascii="AvantGarde" w:hAnsi="AvantGarde"/>
+          <w:sz w:val="20"/>
+          <w:szCs w:val="20"/>
+          <w:lang w:val="en-GB"/>
+        </w:rPr>
+        <w:tab/>
+      </w:r>
+      <w:r>
+        <w:rPr>
+          <w:rFonts w:ascii="AvantGarde" w:hAnsi="AvantGarde"/>
+          <w:sz w:val="20"/>
+          <w:szCs w:val="20"/>
+          <w:lang w:val="en-GB"/>
+        </w:rPr>
+        <w:tab/>
+      </w:r>
+      <w:r>
+        <w:rPr>
+          <w:rFonts w:ascii="AvantGarde" w:hAnsi="AvantGarde"/>
+          <w:sz w:val="20"/>
+          <w:szCs w:val="20"/>
+          <w:lang w:val="en-GB"/>
+        </w:rPr>
+        <w:tab/>
+        <w:t>Designation:</w:t>
+      </w:r>
+      <w:r>
+        <w:rPr>
+          <w:rFonts w:ascii="AvantGarde" w:hAnsi="AvantGarde"/>
+          <w:sz w:val="20"/>
+          <w:szCs w:val="20"/>
+          <w:lang w:val="en-GB"/>
+        </w:rPr>
+        <w:tab/>
+      </w:r>
+    </w:p>
+    <w:p>
+      <w:pPr>
+        <w:rPr>
+          <w:rFonts w:ascii="AvantGarde" w:hAnsi="AvantGarde"/>
+          <w:sz w:val="20"/>
+          <w:szCs w:val="20"/>
+          <w:lang w:val="en-GB"/>
+        </w:rPr>
+      </w:pPr>
+      <w:r>
+        <w:rPr>
+          <w:rFonts w:ascii="AvantGarde" w:hAnsi="AvantGarde"/>
+          <w:sz w:val="20"/>
+          <w:szCs w:val="20"/>
+          <w:lang w:val="en-GB"/>
+        </w:rPr>
+        <w:t xml:space="preserve">Date:                                                                                         </w:t>
+      </w:r>
+      <w:r>
+        <w:rPr>
+          <w:rFonts w:ascii="AvantGarde" w:hAnsi="AvantGarde"/>
+          <w:sz w:val="20"/>
+          <w:szCs w:val="20"/>
+          <w:lang w:val="en-GB"/>
+        </w:rPr>
+        <w:t xml:space="preserve">                   </w:t>
+      </w:r>
+      <w:r>
+        <w:rPr>
+          <w:rFonts w:ascii="AvantGarde" w:hAnsi="AvantGarde"/>
+          <w:sz w:val="20"/>
+          <w:szCs w:val="20"/>
+          <w:lang w:val="en-GB"/>
+        </w:rPr>
+        <w:t>Date:</w:t>
+      </w:r>
+    </w:p>
+    <w:p>
+      <w:pPr>
+        <w:rPr>
+          <w:lang w:val="en-GB"/>
+        </w:rPr>
+      </w:pPr>
+      <w:r>
+        <w:rPr>
+          <w:lang w:val="en-GB"/>
+        </w:rPr>
+        <w:tab/>
+      </w:r>
+      <w:r>
+        <w:rPr>
+          <w:lang w:val="en-GB"/>
+        </w:rPr>
+        <w:tab/>
+      </w:r>
+      <w:r>
+        <w:rPr>
+          <w:lang w:val="en-GB"/>
+        </w:rPr>
+        <w:tab/>
+      </w:r>
+      <w:r>
+        <w:rPr>
+          <w:lang w:val="en-GB"/>
+        </w:rPr>
+        <w:tab/>
+      </w:r>
+      <w:r>
+        <w:rPr>
+          <w:lang w:val="en-GB"/>
+        </w:rPr>
+        <w:tab/>
+      </w:r>
+      <w:r>
+        <w:rPr>
+          <w:lang w:val="en-GB"/>
+        </w:rPr>
+        <w:tab/>
+      </w:r>
+      <w:r>
+        <w:rPr>
+          <w:lang w:val="en-GB"/>
+        </w:rPr>
+        <w:tab/>
+      </w:r>
+      <w:r>
+        <w:rPr>
+          <w:lang w:val="en-GB"/>
+        </w:rPr>
+        <w:tab/>
+      </w:r>
+      <w:r>
+        <w:rPr>
+          <w:lang w:val="en-GB"/>
+        </w:rPr>
+        <w:tab/>
+      </w:r>
+    </w:p>
+    <w:p>
+      <w:pPr>
+        <w:spacing w:after="0"/>
+        <w:jc w:val="both"/>
+      </w:pPr>
+      <w:r>
+        <w:rPr>
+          <w:rFonts w:ascii="CG Times" w:hAnsi="CG Times"/>
+          <w:b/>
+          <w:lang w:val="en-GB"/>
+        </w:rPr>
+        <w:t>______________________________                                                                  ______________________________</w:t>
+      </w:r>
+    </w:p>
+    <w:p>
+      <w:pPr>
+        <w:spacing w:after="0"/>
+        <w:jc w:val="both"/>
+        <w:rPr>
+          <w:rFonts w:ascii="AvantGarde" w:hAnsi="AvantGarde"/>
+        </w:rPr>
+      </w:pPr>
+      <w:r>
+        <w:rPr>
+          <w:rFonts w:ascii="AvantGarde" w:hAnsi="AvantGarde"/>
+        </w:rPr>
+        <w:t>Signature</w:t>
+      </w:r>
+      <w:r>
+        <w:rPr>
+          <w:rFonts w:ascii="AvantGarde" w:hAnsi="AvantGarde"/>
+        </w:rPr>
+        <w:tab/>
+      </w:r>
+      <w:r>
+        <w:rPr>
+          <w:rFonts w:ascii="AvantGarde" w:hAnsi="AvantGarde"/>
+        </w:rPr>
+        <w:tab/>
+      </w:r>
+      <w:r>
+        <w:rPr>
+          <w:rFonts w:ascii="AvantGarde" w:hAnsi="AvantGarde"/>
+        </w:rPr>
+        <w:tab/>
+      </w:r>
+      <w:r>
+        <w:rPr>
+          <w:rFonts w:ascii="AvantGarde" w:hAnsi="AvantGarde"/>
+        </w:rPr>
+        <w:tab/>
+      </w:r>
+      <w:r>
+        <w:rPr>
+          <w:rFonts w:ascii="AvantGarde" w:hAnsi="AvantGarde"/>
+        </w:rPr>
+        <w:tab/>
+      </w:r>
+      <w:r>
+        <w:rPr>
+          <w:rFonts w:ascii="AvantGarde" w:hAnsi="AvantGarde"/>
+        </w:rPr>
+        <w:tab/>
+      </w:r>
+      <w:r>
+        <w:rPr>
+          <w:rFonts w:ascii="AvantGarde" w:hAnsi="AvantGarde"/>
+        </w:rPr>
+        <w:tab/>
+      </w:r>
+      <w:r>
+        <w:rPr>
+          <w:rFonts w:ascii="AvantGarde" w:hAnsi="AvantGarde"/>
+        </w:rPr>
+        <w:tab/>
+        <w:t xml:space="preserve"> </w:t>
+      </w:r>
+      <w:proofErr w:type="spellStart"/>
+      <w:r>
+        <w:rPr>
+          <w:rFonts w:ascii="AvantGarde" w:hAnsi="AvantGarde"/>
+        </w:rPr>
+        <w:t>Signature</w:t>
+      </w:r>
+      <w:proofErr w:type="spellEnd"/>
+    </w:p>
     <w:p>
       <w:pPr>
         <w:jc w:val="center"/>
@@ -984,17 +1578,26 @@
     </w:p>
     <w:p>
       <w:pPr>
-        <w:pStyle w:val="Subtitle"/>
+        <w:pStyle w:val="Heading1"/>
         <w:numPr>
           <w:ilvl w:val="0"/>
-          <w:numId w:val="1"/>
+          <w:numId w:val="13"/>
         </w:numPr>
-        <w:ind w:left="450"/>
+        <w:tabs>
+          <w:tab w:val="left" w:pos="360"/>
+        </w:tabs>
+        <w:ind w:hanging="435"/>
+        <w:rPr>
+          <w:b/>
+        </w:rPr>
       </w:pPr>
       <w:bookmarkStart w:id="3" w:name="_Toc314731208"/>
       <w:bookmarkStart w:id="4" w:name="_Toc472603722"/>
-      <w:bookmarkStart w:id="5" w:name="_Toc472701067"/>
-      <w:r>
+      <w:bookmarkStart w:id="5" w:name="_Toc473554415"/>
+      <w:r>
+        <w:rPr>
+          <w:b/>
+        </w:rPr>
         <w:lastRenderedPageBreak/>
         <w:t>Document History</w:t>
       </w:r>
@@ -1002,6 +1605,9 @@
       <w:bookmarkEnd w:id="4"/>
       <w:bookmarkEnd w:id="5"/>
       <w:r>
+        <w:rPr>
+          <w:b/>
+        </w:rPr>
         <w:t xml:space="preserve"> </w:t>
       </w:r>
     </w:p>
@@ -1245,7 +1851,15 @@
                 <w:sz w:val="18"/>
                 <w:szCs w:val="18"/>
               </w:rPr>
-              <w:t>11-Jan-2017</w:t>
+              <w:t>29</w:t>
+            </w:r>
+            <w:r>
+              <w:rPr>
+                <w:rFonts w:ascii="AvantGarde" w:hAnsi="AvantGarde"/>
+                <w:sz w:val="18"/>
+                <w:szCs w:val="18"/>
+              </w:rPr>
+              <w:t>-Jan-2017</w:t>
             </w:r>
           </w:p>
         </w:tc>
@@ -1665,9 +2279,9 @@
         </w:p>
         <w:p>
           <w:pPr>
-            <w:pStyle w:val="TOC2"/>
+            <w:pStyle w:val="TOC1"/>
             <w:tabs>
-              <w:tab w:val="left" w:pos="660"/>
+              <w:tab w:val="left" w:pos="440"/>
               <w:tab w:val="right" w:leader="dot" w:pos="9350"/>
             </w:tabs>
             <w:rPr>
@@ -1685,10 +2299,11 @@
           <w:r>
             <w:fldChar w:fldCharType="separate"/>
           </w:r>
-          <w:hyperlink w:anchor="_Toc472701066" w:history="1">
+          <w:hyperlink w:anchor="_Toc473554414" w:history="1">
             <w:r>
               <w:rPr>
                 <w:rStyle w:val="Hyperlink"/>
+                <w:b/>
                 <w:noProof/>
               </w:rPr>
               <w:t>A.</w:t>
@@ -1704,6 +2319,7 @@
             <w:r>
               <w:rPr>
                 <w:rStyle w:val="Hyperlink"/>
+                <w:b/>
                 <w:noProof/>
               </w:rPr>
               <w:t>Document Information</w:t>
@@ -1727,7 +2343,7 @@
                 <w:noProof/>
                 <w:webHidden/>
               </w:rPr>
-              <w:instrText xml:space="preserve"> PAGEREF _Toc472701066 \h </w:instrText>
+              <w:instrText xml:space="preserve"> PAGEREF _Toc473554414 \h </w:instrText>
             </w:r>
             <w:r>
               <w:rPr>
@@ -1760,9 +2376,9 @@
         </w:p>
         <w:p>
           <w:pPr>
-            <w:pStyle w:val="TOC2"/>
+            <w:pStyle w:val="TOC1"/>
             <w:tabs>
-              <w:tab w:val="left" w:pos="660"/>
+              <w:tab w:val="left" w:pos="440"/>
               <w:tab w:val="right" w:leader="dot" w:pos="9350"/>
             </w:tabs>
             <w:rPr>
@@ -1771,10 +2387,11 @@
               <w:color w:val="auto"/>
             </w:rPr>
           </w:pPr>
-          <w:hyperlink w:anchor="_Toc472701067" w:history="1">
+          <w:hyperlink w:anchor="_Toc473554415" w:history="1">
             <w:r>
               <w:rPr>
                 <w:rStyle w:val="Hyperlink"/>
+                <w:b/>
                 <w:noProof/>
               </w:rPr>
               <w:t>B.</w:t>
@@ -1790,6 +2407,7 @@
             <w:r>
               <w:rPr>
                 <w:rStyle w:val="Hyperlink"/>
+                <w:b/>
                 <w:noProof/>
               </w:rPr>
               <w:t>Document History</w:t>
@@ -1813,7 +2431,7 @@
                 <w:noProof/>
                 <w:webHidden/>
               </w:rPr>
-              <w:instrText xml:space="preserve"> PAGEREF _Toc472701067 \h </w:instrText>
+              <w:instrText xml:space="preserve"> PAGEREF _Toc473554415 \h </w:instrText>
             </w:r>
             <w:r>
               <w:rPr>
@@ -1857,7 +2475,7 @@
               <w:color w:val="auto"/>
             </w:rPr>
           </w:pPr>
-          <w:hyperlink w:anchor="_Toc472701068" w:history="1">
+          <w:hyperlink w:anchor="_Toc473554416" w:history="1">
             <w:r>
               <w:rPr>
                 <w:rStyle w:val="Hyperlink"/>
@@ -1901,7 +2519,7 @@
                 <w:noProof/>
                 <w:webHidden/>
               </w:rPr>
-              <w:instrText xml:space="preserve"> PAGEREF _Toc472701068 \h </w:instrText>
+              <w:instrText xml:space="preserve"> PAGEREF _Toc473554416 \h </w:instrText>
             </w:r>
             <w:r>
               <w:rPr>
@@ -1944,7 +2562,7 @@
               <w:color w:val="auto"/>
             </w:rPr>
           </w:pPr>
-          <w:hyperlink w:anchor="_Toc472701069" w:history="1">
+          <w:hyperlink w:anchor="_Toc473554417" w:history="1">
             <w:r>
               <w:rPr>
                 <w:rStyle w:val="Hyperlink"/>
@@ -1972,7 +2590,7 @@
                 <w:noProof/>
                 <w:webHidden/>
               </w:rPr>
-              <w:instrText xml:space="preserve"> PAGEREF _Toc472701069 \h </w:instrText>
+              <w:instrText xml:space="preserve"> PAGEREF _Toc473554417 \h </w:instrText>
             </w:r>
             <w:r>
               <w:rPr>
@@ -2016,7 +2634,7 @@
               <w:color w:val="auto"/>
             </w:rPr>
           </w:pPr>
-          <w:hyperlink w:anchor="_Toc472701070" w:history="1">
+          <w:hyperlink w:anchor="_Toc473554418" w:history="1">
             <w:r>
               <w:rPr>
                 <w:rStyle w:val="Hyperlink"/>
@@ -2060,7 +2678,7 @@
                 <w:noProof/>
                 <w:webHidden/>
               </w:rPr>
-              <w:instrText xml:space="preserve"> PAGEREF _Toc472701070 \h </w:instrText>
+              <w:instrText xml:space="preserve"> PAGEREF _Toc473554418 \h </w:instrText>
             </w:r>
             <w:r>
               <w:rPr>
@@ -2103,7 +2721,7 @@
               <w:color w:val="auto"/>
             </w:rPr>
           </w:pPr>
-          <w:hyperlink w:anchor="_Toc472701071" w:history="1">
+          <w:hyperlink w:anchor="_Toc473554419" w:history="1">
             <w:r>
               <w:rPr>
                 <w:rStyle w:val="Hyperlink"/>
@@ -2131,7 +2749,7 @@
                 <w:noProof/>
                 <w:webHidden/>
               </w:rPr>
-              <w:instrText xml:space="preserve"> PAGEREF _Toc472701071 \h </w:instrText>
+              <w:instrText xml:space="preserve"> PAGEREF _Toc473554419 \h </w:instrText>
             </w:r>
             <w:r>
               <w:rPr>
@@ -2174,7 +2792,7 @@
               <w:color w:val="auto"/>
             </w:rPr>
           </w:pPr>
-          <w:hyperlink w:anchor="_Toc472701072" w:history="1">
+          <w:hyperlink w:anchor="_Toc473554420" w:history="1">
             <w:r>
               <w:rPr>
                 <w:rStyle w:val="Hyperlink"/>
@@ -2219,7 +2837,7 @@
                 <w:noProof/>
                 <w:webHidden/>
               </w:rPr>
-              <w:instrText xml:space="preserve"> PAGEREF _Toc472701072 \h </w:instrText>
+              <w:instrText xml:space="preserve"> PAGEREF _Toc473554420 \h </w:instrText>
             </w:r>
             <w:r>
               <w:rPr>
@@ -2262,7 +2880,7 @@
               <w:color w:val="auto"/>
             </w:rPr>
           </w:pPr>
-          <w:hyperlink w:anchor="_Toc472701073" w:history="1">
+          <w:hyperlink w:anchor="_Toc473554421" w:history="1">
             <w:r>
               <w:rPr>
                 <w:rStyle w:val="Hyperlink"/>
@@ -2290,7 +2908,7 @@
                 <w:noProof/>
                 <w:webHidden/>
               </w:rPr>
-              <w:instrText xml:space="preserve"> PAGEREF _Toc472701073 \h </w:instrText>
+              <w:instrText xml:space="preserve"> PAGEREF _Toc473554421 \h </w:instrText>
             </w:r>
             <w:r>
               <w:rPr>
@@ -2333,7 +2951,7 @@
               <w:color w:val="auto"/>
             </w:rPr>
           </w:pPr>
-          <w:hyperlink w:anchor="_Toc472701074" w:history="1">
+          <w:hyperlink w:anchor="_Toc473554422" w:history="1">
             <w:r>
               <w:rPr>
                 <w:rStyle w:val="Hyperlink"/>
@@ -2361,7 +2979,7 @@
                 <w:noProof/>
                 <w:webHidden/>
               </w:rPr>
-              <w:instrText xml:space="preserve"> PAGEREF _Toc472701074 \h </w:instrText>
+              <w:instrText xml:space="preserve"> PAGEREF _Toc473554422 \h </w:instrText>
             </w:r>
             <w:r>
               <w:rPr>
@@ -2404,7 +3022,7 @@
               <w:color w:val="auto"/>
             </w:rPr>
           </w:pPr>
-          <w:hyperlink w:anchor="_Toc472701075" w:history="1">
+          <w:hyperlink w:anchor="_Toc473554423" w:history="1">
             <w:r>
               <w:rPr>
                 <w:rStyle w:val="Hyperlink"/>
@@ -2432,7 +3050,7 @@
                 <w:noProof/>
                 <w:webHidden/>
               </w:rPr>
-              <w:instrText xml:space="preserve"> PAGEREF _Toc472701075 \h </w:instrText>
+              <w:instrText xml:space="preserve"> PAGEREF _Toc473554423 \h </w:instrText>
             </w:r>
             <w:r>
               <w:rPr>
@@ -2475,7 +3093,7 @@
               <w:color w:val="auto"/>
             </w:rPr>
           </w:pPr>
-          <w:hyperlink w:anchor="_Toc472701076" w:history="1">
+          <w:hyperlink w:anchor="_Toc473554424" w:history="1">
             <w:r>
               <w:rPr>
                 <w:rStyle w:val="Hyperlink"/>
@@ -2503,7 +3121,7 @@
                 <w:noProof/>
                 <w:webHidden/>
               </w:rPr>
-              <w:instrText xml:space="preserve"> PAGEREF _Toc472701076 \h </w:instrText>
+              <w:instrText xml:space="preserve"> PAGEREF _Toc473554424 \h </w:instrText>
             </w:r>
             <w:r>
               <w:rPr>
@@ -2546,7 +3164,7 @@
               <w:color w:val="auto"/>
             </w:rPr>
           </w:pPr>
-          <w:hyperlink w:anchor="_Toc472701077" w:history="1">
+          <w:hyperlink w:anchor="_Toc473554425" w:history="1">
             <w:r>
               <w:rPr>
                 <w:rStyle w:val="Hyperlink"/>
@@ -2574,7 +3192,78 @@
                 <w:noProof/>
                 <w:webHidden/>
               </w:rPr>
-              <w:instrText xml:space="preserve"> PAGEREF _Toc472701077 \h </w:instrText>
+              <w:instrText xml:space="preserve"> PAGEREF _Toc473554425 \h </w:instrText>
+            </w:r>
+            <w:r>
+              <w:rPr>
+                <w:noProof/>
+                <w:webHidden/>
+              </w:rPr>
+            </w:r>
+            <w:r>
+              <w:rPr>
+                <w:noProof/>
+                <w:webHidden/>
+              </w:rPr>
+              <w:fldChar w:fldCharType="separate"/>
+            </w:r>
+            <w:r>
+              <w:rPr>
+                <w:noProof/>
+                <w:webHidden/>
+              </w:rPr>
+              <w:t>12</w:t>
+            </w:r>
+            <w:r>
+              <w:rPr>
+                <w:noProof/>
+                <w:webHidden/>
+              </w:rPr>
+              <w:fldChar w:fldCharType="end"/>
+            </w:r>
+          </w:hyperlink>
+        </w:p>
+        <w:p>
+          <w:pPr>
+            <w:pStyle w:val="TOC1"/>
+            <w:tabs>
+              <w:tab w:val="right" w:leader="dot" w:pos="9350"/>
+            </w:tabs>
+            <w:rPr>
+              <w:rFonts w:asciiTheme="minorHAnsi" w:eastAsiaTheme="minorEastAsia" w:hAnsiTheme="minorHAnsi" w:cstheme="minorBidi"/>
+              <w:noProof/>
+              <w:color w:val="auto"/>
+            </w:rPr>
+          </w:pPr>
+          <w:hyperlink w:anchor="_Toc473554426" w:history="1">
+            <w:r>
+              <w:rPr>
+                <w:rStyle w:val="Hyperlink"/>
+                <w:b/>
+                <w:noProof/>
+              </w:rPr>
+              <w:t>4. To be Determined</w:t>
+            </w:r>
+            <w:r>
+              <w:rPr>
+                <w:noProof/>
+                <w:webHidden/>
+              </w:rPr>
+              <w:tab/>
+            </w:r>
+            <w:r>
+              <w:rPr>
+                <w:noProof/>
+                <w:webHidden/>
+              </w:rPr>
+              <w:fldChar w:fldCharType="begin"/>
+            </w:r>
+            <w:r>
+              <w:rPr>
+                <w:noProof/>
+                <w:webHidden/>
+              </w:rPr>
+              <w:instrText xml:space="preserve"> PAGEREF _Toc473554426 \h </w:instrText>
             </w:r>
             <w:r>
               <w:rPr>
@@ -2694,16 +3383,6 @@
     </w:p>
     <w:p>
       <w:pPr>
-        <w:jc w:val="both"/>
-      </w:pPr>
-    </w:p>
-    <w:p>
-      <w:pPr>
-        <w:jc w:val="both"/>
-      </w:pPr>
-    </w:p>
-    <w:p>
-      <w:pPr>
         <w:pStyle w:val="Heading1"/>
         <w:numPr>
           <w:ilvl w:val="0"/>
@@ -2714,11 +3393,12 @@
         </w:rPr>
       </w:pPr>
       <w:bookmarkStart w:id="6" w:name="_Toc472603723"/>
-      <w:bookmarkStart w:id="7" w:name="_Toc472701068"/>
+      <w:bookmarkStart w:id="7" w:name="_Toc473554416"/>
       <w:r>
         <w:rPr>
           <w:b/>
         </w:rPr>
+        <w:lastRenderedPageBreak/>
         <w:t>Introduction</w:t>
       </w:r>
       <w:bookmarkEnd w:id="6"/>
@@ -2732,7 +3412,7 @@
         </w:rPr>
       </w:pPr>
       <w:bookmarkStart w:id="8" w:name="_Toc472603724"/>
-      <w:bookmarkStart w:id="9" w:name="_Toc472701069"/>
+      <w:bookmarkStart w:id="9" w:name="_Toc473554417"/>
       <w:r>
         <w:rPr>
           <w:b/>
@@ -2828,6 +3508,11 @@
         </w:rPr>
         <w:t xml:space="preserve"> or not.</w:t>
       </w:r>
+    </w:p>
+    <w:p>
+      <w:pPr>
+        <w:jc w:val="both"/>
+      </w:pPr>
     </w:p>
     <w:p>
       <w:pPr>
@@ -2847,7 +3532,7 @@
         </w:rPr>
       </w:pPr>
       <w:bookmarkStart w:id="10" w:name="_Toc472603725"/>
-      <w:bookmarkStart w:id="11" w:name="_Toc472701070"/>
+      <w:bookmarkStart w:id="11" w:name="_Toc473554418"/>
       <w:r>
         <w:rPr>
           <w:b/>
@@ -2951,6 +3636,7 @@
     <w:p>
       <w:pPr>
         <w:pStyle w:val="NormalWeb"/>
+        <w:jc w:val="both"/>
       </w:pPr>
       <w:r>
         <w:t xml:space="preserve">Now-a-days </w:t>
@@ -2962,6 +3648,7 @@
     <w:p>
       <w:pPr>
         <w:pStyle w:val="NormalWeb"/>
+        <w:jc w:val="both"/>
       </w:pPr>
       <w:r>
         <w:t>All organizations deal with this form of management at some point in the life of their businesses. It is in the way the procurement is carried out and the planning of the process that will ensure the things run smoothly.</w:t>
@@ -2970,6 +3657,7 @@
     <w:p>
       <w:pPr>
         <w:pStyle w:val="NormalWeb"/>
+        <w:jc w:val="both"/>
       </w:pPr>
       <w:r>
         <w:t>Procurement management is known to help an organization to save much of the money spent when purchasing</w:t>
@@ -3021,7 +3709,7 @@
                     </pic:cNvPicPr>
                   </pic:nvPicPr>
                   <pic:blipFill>
-                    <a:blip r:embed="rId11">
+                    <a:blip r:embed="rId9">
                       <a:extLst>
                         <a:ext uri="{28A0092B-C50C-407E-A947-70E740481C1C}">
                           <a14:useLocalDpi xmlns:a14="http://schemas.microsoft.com/office/drawing/2010/main" val="0"/>
@@ -3084,7 +3772,7 @@
           <w:sz w:val="24"/>
           <w:szCs w:val="24"/>
         </w:rPr>
-        <w:t>Activities</w:t>
+        <w:t>Process</w:t>
       </w:r>
     </w:p>
     <w:p>
@@ -3231,6 +3919,7 @@
         <w:shd w:val="clear" w:color="auto" w:fill="FFFFFF"/>
         <w:spacing w:after="0"/>
         <w:ind w:left="450"/>
+        <w:jc w:val="both"/>
         <w:rPr>
           <w:rFonts w:ascii="Times New Roman" w:hAnsi="Times New Roman" w:cs="Times New Roman"/>
           <w:sz w:val="24"/>
@@ -3255,6 +3944,7 @@
         <w:shd w:val="clear" w:color="auto" w:fill="FFFFFF"/>
         <w:spacing w:after="0"/>
         <w:ind w:left="450"/>
+        <w:jc w:val="both"/>
         <w:rPr>
           <w:rFonts w:ascii="Times New Roman" w:hAnsi="Times New Roman" w:cs="Times New Roman"/>
           <w:sz w:val="24"/>
@@ -3279,6 +3969,7 @@
         <w:shd w:val="clear" w:color="auto" w:fill="FFFFFF"/>
         <w:spacing w:after="0"/>
         <w:ind w:left="450"/>
+        <w:jc w:val="both"/>
         <w:rPr>
           <w:rFonts w:ascii="Times New Roman" w:hAnsi="Times New Roman" w:cs="Times New Roman"/>
           <w:sz w:val="24"/>
@@ -3303,6 +3994,7 @@
         <w:shd w:val="clear" w:color="auto" w:fill="FFFFFF"/>
         <w:spacing w:after="0"/>
         <w:ind w:left="450"/>
+        <w:jc w:val="both"/>
         <w:rPr>
           <w:rFonts w:ascii="Times New Roman" w:hAnsi="Times New Roman" w:cs="Times New Roman"/>
           <w:sz w:val="24"/>
@@ -3327,6 +4019,7 @@
         <w:shd w:val="clear" w:color="auto" w:fill="FFFFFF"/>
         <w:spacing w:after="0"/>
         <w:ind w:left="450"/>
+        <w:jc w:val="both"/>
         <w:rPr>
           <w:rFonts w:ascii="Times New Roman" w:hAnsi="Times New Roman" w:cs="Times New Roman"/>
           <w:sz w:val="24"/>
@@ -3351,6 +4044,7 @@
         <w:shd w:val="clear" w:color="auto" w:fill="FFFFFF"/>
         <w:spacing w:after="0"/>
         <w:ind w:left="450"/>
+        <w:jc w:val="both"/>
         <w:rPr>
           <w:rFonts w:ascii="Times New Roman" w:hAnsi="Times New Roman" w:cs="Times New Roman"/>
           <w:sz w:val="24"/>
@@ -3374,12 +4068,22 @@
     <w:p>
       <w:pPr>
         <w:pStyle w:val="Bodycopy"/>
-      </w:pPr>
-      <w:r>
         <w:rPr>
           <w:b/>
           <w:bCs/>
         </w:rPr>
+      </w:pPr>
+    </w:p>
+    <w:p>
+      <w:pPr>
+        <w:pStyle w:val="Bodycopy"/>
+      </w:pPr>
+      <w:r>
+        <w:rPr>
+          <w:b/>
+          <w:bCs/>
+        </w:rPr>
+        <w:lastRenderedPageBreak/>
         <w:t>This Procurement Management Process will enable you to:</w:t>
       </w:r>
     </w:p>
@@ -3392,19 +4096,19 @@
         <w:shd w:val="clear" w:color="auto" w:fill="FFFFFF"/>
         <w:spacing w:after="0"/>
         <w:ind w:left="450"/>
-        <w:rPr>
-          <w:rFonts w:ascii="Times New Roman" w:hAnsi="Times New Roman" w:cs="Times New Roman"/>
-          <w:sz w:val="24"/>
-          <w:szCs w:val="24"/>
-        </w:rPr>
-      </w:pPr>
-      <w:r>
-        <w:rPr>
-          <w:rFonts w:ascii="Times New Roman" w:hAnsi="Times New Roman" w:cs="Times New Roman"/>
-          <w:sz w:val="24"/>
-          <w:szCs w:val="24"/>
-        </w:rPr>
-        <w:lastRenderedPageBreak/>
+        <w:jc w:val="both"/>
+        <w:rPr>
+          <w:rFonts w:ascii="Times New Roman" w:hAnsi="Times New Roman" w:cs="Times New Roman"/>
+          <w:sz w:val="24"/>
+          <w:szCs w:val="24"/>
+        </w:rPr>
+      </w:pPr>
+      <w:r>
+        <w:rPr>
+          <w:rFonts w:ascii="Times New Roman" w:hAnsi="Times New Roman" w:cs="Times New Roman"/>
+          <w:sz w:val="24"/>
+          <w:szCs w:val="24"/>
+        </w:rPr>
         <w:t>Identify supplier contract milestones</w:t>
       </w:r>
     </w:p>
@@ -3417,6 +4121,7 @@
         <w:shd w:val="clear" w:color="auto" w:fill="FFFFFF"/>
         <w:spacing w:after="0"/>
         <w:ind w:left="450"/>
+        <w:jc w:val="both"/>
         <w:rPr>
           <w:rFonts w:ascii="Times New Roman" w:hAnsi="Times New Roman" w:cs="Times New Roman"/>
           <w:sz w:val="24"/>
@@ -3441,6 +4146,7 @@
         <w:shd w:val="clear" w:color="auto" w:fill="FFFFFF"/>
         <w:spacing w:after="0"/>
         <w:ind w:left="450"/>
+        <w:jc w:val="both"/>
         <w:rPr>
           <w:rFonts w:ascii="Times New Roman" w:hAnsi="Times New Roman" w:cs="Times New Roman"/>
           <w:sz w:val="24"/>
@@ -3465,6 +4171,7 @@
         <w:shd w:val="clear" w:color="auto" w:fill="FFFFFF"/>
         <w:spacing w:after="0"/>
         <w:ind w:left="450"/>
+        <w:jc w:val="both"/>
         <w:rPr>
           <w:rFonts w:ascii="Times New Roman" w:hAnsi="Times New Roman" w:cs="Times New Roman"/>
           <w:sz w:val="24"/>
@@ -3534,6 +4241,7 @@
           <w:numId w:val="5"/>
         </w:numPr>
         <w:spacing w:line="276" w:lineRule="auto"/>
+        <w:jc w:val="both"/>
         <w:rPr>
           <w:rFonts w:ascii="Times New Roman" w:hAnsi="Times New Roman" w:cs="Times New Roman"/>
           <w:sz w:val="24"/>
@@ -3581,6 +4289,7 @@
           <w:numId w:val="5"/>
         </w:numPr>
         <w:spacing w:line="276" w:lineRule="auto"/>
+        <w:jc w:val="both"/>
         <w:rPr>
           <w:rFonts w:ascii="Times New Roman" w:hAnsi="Times New Roman" w:cs="Times New Roman"/>
           <w:sz w:val="24"/>
@@ -3604,6 +4313,7 @@
           <w:numId w:val="5"/>
         </w:numPr>
         <w:spacing w:line="276" w:lineRule="auto"/>
+        <w:jc w:val="both"/>
         <w:rPr>
           <w:rFonts w:ascii="Times New Roman" w:hAnsi="Times New Roman" w:cs="Times New Roman"/>
           <w:sz w:val="24"/>
@@ -3635,6 +4345,7 @@
           <w:numId w:val="5"/>
         </w:numPr>
         <w:spacing w:line="276" w:lineRule="auto"/>
+        <w:jc w:val="both"/>
         <w:rPr>
           <w:rFonts w:ascii="Times New Roman" w:hAnsi="Times New Roman" w:cs="Times New Roman"/>
           <w:sz w:val="24"/>
@@ -3658,6 +4369,7 @@
           <w:numId w:val="5"/>
         </w:numPr>
         <w:spacing w:line="276" w:lineRule="auto"/>
+        <w:jc w:val="both"/>
         <w:rPr>
           <w:rFonts w:ascii="Times New Roman" w:hAnsi="Times New Roman" w:cs="Times New Roman"/>
           <w:sz w:val="24"/>
@@ -3713,6 +4425,7 @@
           <w:numId w:val="5"/>
         </w:numPr>
         <w:spacing w:line="276" w:lineRule="auto"/>
+        <w:jc w:val="both"/>
         <w:rPr>
           <w:rFonts w:ascii="Times New Roman" w:hAnsi="Times New Roman" w:cs="Times New Roman"/>
           <w:sz w:val="24"/>
@@ -3736,6 +4449,7 @@
           <w:numId w:val="5"/>
         </w:numPr>
         <w:spacing w:line="276" w:lineRule="auto"/>
+        <w:jc w:val="both"/>
         <w:rPr>
           <w:rFonts w:ascii="Times New Roman" w:hAnsi="Times New Roman" w:cs="Times New Roman"/>
           <w:sz w:val="24"/>
@@ -3759,6 +4473,7 @@
           <w:numId w:val="5"/>
         </w:numPr>
         <w:spacing w:line="276" w:lineRule="auto"/>
+        <w:jc w:val="both"/>
         <w:rPr>
           <w:rFonts w:ascii="Times New Roman" w:hAnsi="Times New Roman" w:cs="Times New Roman"/>
           <w:sz w:val="24"/>
@@ -3782,6 +4497,7 @@
           <w:numId w:val="5"/>
         </w:numPr>
         <w:spacing w:line="276" w:lineRule="auto"/>
+        <w:jc w:val="both"/>
         <w:rPr>
           <w:rFonts w:ascii="Times New Roman" w:hAnsi="Times New Roman" w:cs="Times New Roman"/>
           <w:sz w:val="24"/>
@@ -3805,6 +4521,7 @@
           <w:numId w:val="5"/>
         </w:numPr>
         <w:spacing w:line="276" w:lineRule="auto"/>
+        <w:jc w:val="both"/>
         <w:rPr>
           <w:rFonts w:ascii="Times New Roman" w:hAnsi="Times New Roman" w:cs="Times New Roman"/>
           <w:sz w:val="24"/>
@@ -3860,6 +4577,7 @@
           <w:numId w:val="5"/>
         </w:numPr>
         <w:spacing w:line="276" w:lineRule="auto"/>
+        <w:jc w:val="both"/>
         <w:rPr>
           <w:rFonts w:ascii="Times New Roman" w:hAnsi="Times New Roman" w:cs="Times New Roman"/>
           <w:sz w:val="24"/>
@@ -3877,20 +4595,10 @@
     </w:p>
     <w:p>
       <w:pPr>
-        <w:jc w:val="both"/>
-        <w:rPr>
-          <w:rFonts w:ascii="Times New Roman" w:hAnsi="Times New Roman" w:cs="Times New Roman"/>
-          <w:sz w:val="24"/>
-          <w:szCs w:val="24"/>
-        </w:rPr>
-      </w:pPr>
-    </w:p>
-    <w:p>
-      <w:pPr>
         <w:pStyle w:val="Heading1"/>
       </w:pPr>
-      <w:hyperlink r:id="rId12"/>
-      <w:bookmarkStart w:id="12" w:name="_Toc472701071"/>
+      <w:hyperlink r:id="rId10"/>
+      <w:bookmarkStart w:id="12" w:name="_Toc473554419"/>
       <w:r>
         <w:rPr>
           <w:b/>
@@ -3919,6 +4627,7 @@
           <w:numId w:val="7"/>
         </w:numPr>
         <w:spacing w:line="276" w:lineRule="auto"/>
+        <w:jc w:val="both"/>
         <w:rPr>
           <w:rFonts w:ascii="Times New Roman" w:hAnsi="Times New Roman" w:cs="Times New Roman"/>
           <w:sz w:val="24"/>
@@ -3942,6 +4651,7 @@
           <w:numId w:val="7"/>
         </w:numPr>
         <w:spacing w:line="276" w:lineRule="auto"/>
+        <w:jc w:val="both"/>
         <w:rPr>
           <w:rFonts w:ascii="Times New Roman" w:hAnsi="Times New Roman" w:cs="Times New Roman"/>
           <w:sz w:val="24"/>
@@ -3965,6 +4675,7 @@
           <w:numId w:val="7"/>
         </w:numPr>
         <w:spacing w:line="276" w:lineRule="auto"/>
+        <w:jc w:val="both"/>
         <w:rPr>
           <w:rFonts w:ascii="Times New Roman" w:hAnsi="Times New Roman" w:cs="Times New Roman"/>
           <w:sz w:val="24"/>
@@ -3992,7 +4703,7 @@
       <w:pPr>
         <w:pStyle w:val="Heading2"/>
       </w:pPr>
-      <w:bookmarkStart w:id="13" w:name="_Toc472701072"/>
+      <w:bookmarkStart w:id="13" w:name="_Toc473554420"/>
       <w:r>
         <w:rPr>
           <w:b/>
@@ -4046,6 +4757,7 @@
           <w:numId w:val="8"/>
         </w:numPr>
         <w:spacing w:line="276" w:lineRule="auto"/>
+        <w:jc w:val="both"/>
         <w:rPr>
           <w:rFonts w:ascii="Times New Roman" w:hAnsi="Times New Roman" w:cs="Times New Roman"/>
           <w:sz w:val="24"/>
@@ -4069,6 +4781,7 @@
           <w:numId w:val="8"/>
         </w:numPr>
         <w:spacing w:line="276" w:lineRule="auto"/>
+        <w:jc w:val="both"/>
         <w:rPr>
           <w:rFonts w:ascii="Times New Roman" w:hAnsi="Times New Roman" w:cs="Times New Roman"/>
           <w:sz w:val="24"/>
@@ -4092,6 +4805,7 @@
           <w:numId w:val="8"/>
         </w:numPr>
         <w:spacing w:line="276" w:lineRule="auto"/>
+        <w:jc w:val="both"/>
         <w:rPr>
           <w:rFonts w:ascii="Times New Roman" w:hAnsi="Times New Roman" w:cs="Times New Roman"/>
           <w:sz w:val="24"/>
@@ -4163,6 +4877,7 @@
           <w:numId w:val="8"/>
         </w:numPr>
         <w:spacing w:line="276" w:lineRule="auto"/>
+        <w:jc w:val="both"/>
         <w:rPr>
           <w:rFonts w:ascii="Times New Roman" w:hAnsi="Times New Roman" w:cs="Times New Roman"/>
           <w:sz w:val="24"/>
@@ -4186,6 +4901,7 @@
           <w:numId w:val="8"/>
         </w:numPr>
         <w:spacing w:line="276" w:lineRule="auto"/>
+        <w:jc w:val="both"/>
         <w:rPr>
           <w:rFonts w:ascii="Times New Roman" w:hAnsi="Times New Roman" w:cs="Times New Roman"/>
           <w:sz w:val="24"/>
@@ -4204,7 +4920,7 @@
     <w:p>
       <w:pPr>
         <w:pStyle w:val="Bodycopy"/>
-        <w:ind w:left="360"/>
+        <w:jc w:val="center"/>
       </w:pPr>
       <w:r>
         <w:rPr>
@@ -4213,8 +4929,8 @@
         <w:lastRenderedPageBreak/>
         <w:drawing>
           <wp:inline distT="0" distB="0" distL="0" distR="0" wp14:anchorId="3A46EF08" wp14:editId="4E4CDE3F">
-            <wp:extent cx="5045075" cy="5347904"/>
-            <wp:effectExtent l="0" t="0" r="3175" b="5715"/>
+            <wp:extent cx="5914426" cy="5346700"/>
+            <wp:effectExtent l="0" t="0" r="0" b="6350"/>
             <wp:docPr id="6" name="Picture 6"/>
             <wp:cNvGraphicFramePr>
               <a:graphicFrameLocks xmlns:a="http://schemas.openxmlformats.org/drawingml/2006/main" noChangeAspect="1"/>
@@ -4227,7 +4943,7 @@
                     <pic:cNvPicPr/>
                   </pic:nvPicPr>
                   <pic:blipFill>
-                    <a:blip r:embed="rId13">
+                    <a:blip r:embed="rId11">
                       <a:extLst>
                         <a:ext uri="{28A0092B-C50C-407E-A947-70E740481C1C}">
                           <a14:useLocalDpi xmlns:a14="http://schemas.microsoft.com/office/drawing/2010/main" val="0"/>
@@ -4241,7 +4957,7 @@
                   <pic:spPr>
                     <a:xfrm>
                       <a:off x="0" y="0"/>
-                      <a:ext cx="5045075" cy="5347904"/>
+                      <a:ext cx="5922141" cy="5353674"/>
                     </a:xfrm>
                     <a:prstGeom prst="rect">
                       <a:avLst/>
@@ -4257,14 +4973,27 @@
     <w:p>
       <w:pPr>
         <w:jc w:val="center"/>
-      </w:pPr>
-      <w:r>
-        <w:rPr>
+        <w:rPr>
+          <w:rFonts w:ascii="Times New Roman" w:hAnsi="Times New Roman" w:cs="Times New Roman"/>
+          <w:sz w:val="24"/>
+          <w:szCs w:val="24"/>
+        </w:rPr>
+      </w:pPr>
+      <w:r>
+        <w:rPr>
+          <w:rFonts w:ascii="Times New Roman" w:hAnsi="Times New Roman" w:cs="Times New Roman"/>
           <w:b/>
+          <w:sz w:val="24"/>
+          <w:szCs w:val="24"/>
         </w:rPr>
         <w:t>Fig:</w:t>
       </w:r>
       <w:r>
+        <w:rPr>
+          <w:rFonts w:ascii="Times New Roman" w:hAnsi="Times New Roman" w:cs="Times New Roman"/>
+          <w:sz w:val="24"/>
+          <w:szCs w:val="24"/>
+        </w:rPr>
         <w:t xml:space="preserve"> Indent to Issue</w:t>
       </w:r>
     </w:p>
@@ -4296,7 +5025,7 @@
           <w:b/>
         </w:rPr>
       </w:pPr>
-      <w:bookmarkStart w:id="14" w:name="_Toc472701073"/>
+      <w:bookmarkStart w:id="14" w:name="_Toc473554421"/>
       <w:r>
         <w:rPr>
           <w:b/>
@@ -4320,6 +5049,7 @@
           <w:numId w:val="9"/>
         </w:numPr>
         <w:spacing w:line="276" w:lineRule="auto"/>
+        <w:jc w:val="both"/>
         <w:rPr>
           <w:rFonts w:ascii="Times New Roman" w:hAnsi="Times New Roman" w:cs="Times New Roman"/>
           <w:sz w:val="24"/>
@@ -4375,6 +5105,7 @@
           <w:numId w:val="9"/>
         </w:numPr>
         <w:spacing w:line="276" w:lineRule="auto"/>
+        <w:jc w:val="both"/>
         <w:rPr>
           <w:rFonts w:ascii="Times New Roman" w:hAnsi="Times New Roman" w:cs="Times New Roman"/>
           <w:sz w:val="24"/>
@@ -4406,6 +5137,7 @@
           <w:numId w:val="9"/>
         </w:numPr>
         <w:spacing w:line="276" w:lineRule="auto"/>
+        <w:jc w:val="both"/>
         <w:rPr>
           <w:rFonts w:ascii="Times New Roman" w:hAnsi="Times New Roman" w:cs="Times New Roman"/>
           <w:sz w:val="24"/>
@@ -4429,6 +5161,7 @@
           <w:numId w:val="9"/>
         </w:numPr>
         <w:spacing w:line="276" w:lineRule="auto"/>
+        <w:jc w:val="both"/>
         <w:rPr>
           <w:rFonts w:ascii="Times New Roman" w:hAnsi="Times New Roman" w:cs="Times New Roman"/>
           <w:sz w:val="24"/>
@@ -4460,6 +5193,7 @@
           <w:numId w:val="9"/>
         </w:numPr>
         <w:spacing w:line="276" w:lineRule="auto"/>
+        <w:jc w:val="both"/>
         <w:rPr>
           <w:rFonts w:ascii="Times New Roman" w:hAnsi="Times New Roman" w:cs="Times New Roman"/>
           <w:sz w:val="24"/>
@@ -4523,9 +5257,9 @@
             <o:lock v:ext="edit" aspectratio="t"/>
           </v:shapetype>
           <v:shape id="_x0000_i1025" type="#_x0000_t75" style="width:467.25pt;height:387.75pt" o:ole="">
-            <v:imagedata r:id="rId14" o:title=""/>
+            <v:imagedata r:id="rId12" o:title=""/>
           </v:shape>
-          <o:OLEObject Type="Embed" ProgID="Visio.Drawing.11" ShapeID="_x0000_i1025" DrawAspect="Content" ObjectID="_1546592983" r:id="rId15"/>
+          <o:OLEObject Type="Embed" ProgID="Visio.Drawing.11" ShapeID="_x0000_i1025" DrawAspect="Content" ObjectID="_1547296397" r:id="rId13"/>
         </w:object>
       </w:r>
     </w:p>
@@ -4565,7 +5299,7 @@
         </w:rPr>
       </w:pPr>
       <w:bookmarkStart w:id="15" w:name="_Toc466387725"/>
-      <w:bookmarkStart w:id="16" w:name="_Toc472701074"/>
+      <w:bookmarkStart w:id="16" w:name="_Toc473554422"/>
       <w:r>
         <w:rPr>
           <w:b/>
@@ -4590,6 +5324,7 @@
           <w:numId w:val="12"/>
         </w:numPr>
         <w:spacing w:line="276" w:lineRule="auto"/>
+        <w:jc w:val="both"/>
         <w:rPr>
           <w:rFonts w:ascii="Times New Roman" w:hAnsi="Times New Roman" w:cs="Times New Roman"/>
           <w:sz w:val="24"/>
@@ -4629,6 +5364,7 @@
           <w:numId w:val="12"/>
         </w:numPr>
         <w:spacing w:line="276" w:lineRule="auto"/>
+        <w:jc w:val="both"/>
         <w:rPr>
           <w:rFonts w:ascii="Times New Roman" w:hAnsi="Times New Roman" w:cs="Times New Roman"/>
           <w:sz w:val="24"/>
@@ -4652,6 +5388,7 @@
           <w:numId w:val="12"/>
         </w:numPr>
         <w:spacing w:line="276" w:lineRule="auto"/>
+        <w:jc w:val="both"/>
         <w:rPr>
           <w:rFonts w:ascii="Times New Roman" w:hAnsi="Times New Roman" w:cs="Times New Roman"/>
           <w:sz w:val="24"/>
@@ -4675,6 +5412,7 @@
           <w:numId w:val="12"/>
         </w:numPr>
         <w:spacing w:line="276" w:lineRule="auto"/>
+        <w:jc w:val="both"/>
         <w:rPr>
           <w:rFonts w:ascii="Times New Roman" w:hAnsi="Times New Roman" w:cs="Times New Roman"/>
           <w:sz w:val="24"/>
@@ -4731,6 +5469,7 @@
           <w:numId w:val="12"/>
         </w:numPr>
         <w:spacing w:line="276" w:lineRule="auto"/>
+        <w:jc w:val="both"/>
         <w:rPr>
           <w:rFonts w:ascii="Times New Roman" w:hAnsi="Times New Roman" w:cs="Times New Roman"/>
           <w:sz w:val="24"/>
@@ -4763,6 +5502,7 @@
           <w:numId w:val="12"/>
         </w:numPr>
         <w:spacing w:line="276" w:lineRule="auto"/>
+        <w:jc w:val="both"/>
         <w:rPr>
           <w:rFonts w:ascii="Times New Roman" w:hAnsi="Times New Roman" w:cs="Times New Roman"/>
           <w:sz w:val="24"/>
@@ -4788,6 +5528,9 @@
     </w:p>
     <w:p/>
     <w:p>
+      <w:pPr>
+        <w:jc w:val="center"/>
+      </w:pPr>
       <w:r>
         <w:rPr>
           <w:noProof/>
@@ -4808,7 +5551,7 @@
                     <pic:cNvPicPr/>
                   </pic:nvPicPr>
                   <pic:blipFill>
-                    <a:blip r:embed="rId16">
+                    <a:blip r:embed="rId14">
                       <a:extLst>
                         <a:ext uri="{28A0092B-C50C-407E-A947-70E740481C1C}">
                           <a14:useLocalDpi xmlns:a14="http://schemas.microsoft.com/office/drawing/2010/main" val="0"/>
@@ -4837,6 +5580,7 @@
     </w:p>
     <w:p>
       <w:pPr>
+        <w:jc w:val="center"/>
         <w:rPr>
           <w:rFonts w:ascii="Times New Roman" w:hAnsi="Times New Roman" w:cs="Times New Roman"/>
           <w:sz w:val="24"/>
@@ -4850,43 +5594,25 @@
           <w:sz w:val="24"/>
           <w:szCs w:val="24"/>
         </w:rPr>
-        <w:t xml:space="preserve">                                      </w:t>
-      </w:r>
-      <w:r>
-        <w:rPr>
-          <w:rFonts w:ascii="Times New Roman" w:hAnsi="Times New Roman" w:cs="Times New Roman"/>
+        <w:t xml:space="preserve">Fig: </w:t>
+      </w:r>
+      <w:r>
+        <w:rPr>
+          <w:rFonts w:ascii="Times New Roman" w:hAnsi="Times New Roman" w:cs="Times New Roman"/>
+          <w:sz w:val="24"/>
+          <w:szCs w:val="24"/>
+        </w:rPr>
+        <w:t>Quotation Selection Process</w:t>
+      </w:r>
+    </w:p>
+    <w:p>
+      <w:pPr>
+        <w:pStyle w:val="Heading2"/>
+        <w:rPr>
           <w:b/>
-          <w:sz w:val="24"/>
-          <w:szCs w:val="24"/>
-        </w:rPr>
-        <w:t xml:space="preserve">                      </w:t>
-      </w:r>
-      <w:r>
-        <w:rPr>
-          <w:rFonts w:ascii="Times New Roman" w:hAnsi="Times New Roman" w:cs="Times New Roman"/>
-          <w:b/>
-          <w:sz w:val="24"/>
-          <w:szCs w:val="24"/>
-        </w:rPr>
-        <w:t xml:space="preserve">Fig: </w:t>
-      </w:r>
-      <w:r>
-        <w:rPr>
-          <w:rFonts w:ascii="Times New Roman" w:hAnsi="Times New Roman" w:cs="Times New Roman"/>
-          <w:sz w:val="24"/>
-          <w:szCs w:val="24"/>
-        </w:rPr>
-        <w:t>Quotation Selection Process</w:t>
-      </w:r>
-    </w:p>
-    <w:p>
-      <w:pPr>
-        <w:pStyle w:val="Heading2"/>
-        <w:rPr>
-          <w:b/>
-        </w:rPr>
-      </w:pPr>
-      <w:bookmarkStart w:id="17" w:name="_Toc472701075"/>
+        </w:rPr>
+      </w:pPr>
+      <w:bookmarkStart w:id="17" w:name="_Toc473554423"/>
       <w:r>
         <w:rPr>
           <w:b/>
@@ -4910,6 +5636,7 @@
           <w:numId w:val="6"/>
         </w:numPr>
         <w:spacing w:line="276" w:lineRule="auto"/>
+        <w:jc w:val="both"/>
         <w:rPr>
           <w:rFonts w:ascii="Times New Roman" w:hAnsi="Times New Roman" w:cs="Times New Roman"/>
           <w:color w:val="auto"/>
@@ -4971,6 +5698,7 @@
           <w:numId w:val="6"/>
         </w:numPr>
         <w:spacing w:line="276" w:lineRule="auto"/>
+        <w:jc w:val="both"/>
         <w:rPr>
           <w:rFonts w:ascii="Times New Roman" w:hAnsi="Times New Roman" w:cs="Times New Roman"/>
           <w:color w:val="auto"/>
@@ -5050,6 +5778,7 @@
           <w:numId w:val="6"/>
         </w:numPr>
         <w:spacing w:line="276" w:lineRule="auto"/>
+        <w:jc w:val="both"/>
         <w:rPr>
           <w:rFonts w:ascii="Times New Roman" w:hAnsi="Times New Roman" w:cs="Times New Roman"/>
           <w:color w:val="auto"/>
@@ -5075,6 +5804,7 @@
           <w:numId w:val="6"/>
         </w:numPr>
         <w:spacing w:line="276" w:lineRule="auto"/>
+        <w:jc w:val="both"/>
         <w:rPr>
           <w:rFonts w:ascii="Times New Roman" w:hAnsi="Times New Roman" w:cs="Times New Roman"/>
           <w:color w:val="auto"/>
@@ -5100,6 +5830,7 @@
           <w:numId w:val="6"/>
         </w:numPr>
         <w:spacing w:line="276" w:lineRule="auto"/>
+        <w:jc w:val="both"/>
         <w:rPr>
           <w:rFonts w:ascii="Times New Roman" w:hAnsi="Times New Roman" w:cs="Times New Roman"/>
           <w:color w:val="auto"/>
@@ -5125,6 +5856,7 @@
           <w:numId w:val="6"/>
         </w:numPr>
         <w:spacing w:line="276" w:lineRule="auto"/>
+        <w:jc w:val="both"/>
         <w:rPr>
           <w:rFonts w:ascii="Times New Roman" w:hAnsi="Times New Roman" w:cs="Times New Roman"/>
           <w:color w:val="auto"/>
@@ -5150,6 +5882,7 @@
           <w:numId w:val="6"/>
         </w:numPr>
         <w:spacing w:line="276" w:lineRule="auto"/>
+        <w:jc w:val="both"/>
         <w:rPr>
           <w:rFonts w:ascii="Times New Roman" w:hAnsi="Times New Roman" w:cs="Times New Roman"/>
           <w:color w:val="auto"/>
@@ -5175,6 +5908,7 @@
           <w:numId w:val="6"/>
         </w:numPr>
         <w:spacing w:line="276" w:lineRule="auto"/>
+        <w:jc w:val="both"/>
         <w:rPr>
           <w:rFonts w:ascii="Times New Roman" w:hAnsi="Times New Roman" w:cs="Times New Roman"/>
           <w:color w:val="auto"/>
@@ -5199,27 +5933,39 @@
       <w:r>
         <w:object w:dxaOrig="10974" w:dyaOrig="8686">
           <v:shape id="_x0000_i1026" type="#_x0000_t75" style="width:467.25pt;height:405.75pt" o:ole="">
-            <v:imagedata r:id="rId17" o:title=""/>
+            <v:imagedata r:id="rId15" o:title=""/>
           </v:shape>
-          <o:OLEObject Type="Embed" ProgID="Visio.Drawing.11" ShapeID="_x0000_i1026" DrawAspect="Content" ObjectID="_1546592984" r:id="rId18"/>
+          <o:OLEObject Type="Embed" ProgID="Visio.Drawing.11" ShapeID="_x0000_i1026" DrawAspect="Content" ObjectID="_1547296398" r:id="rId16"/>
         </w:object>
       </w:r>
     </w:p>
     <w:p>
       <w:pPr>
         <w:jc w:val="center"/>
-      </w:pPr>
-      <w:r>
-        <w:rPr>
+        <w:rPr>
+          <w:rFonts w:ascii="Times New Roman" w:hAnsi="Times New Roman" w:cs="Times New Roman"/>
+          <w:sz w:val="24"/>
+          <w:szCs w:val="24"/>
+        </w:rPr>
+      </w:pPr>
+      <w:r>
+        <w:rPr>
+          <w:rFonts w:ascii="Times New Roman" w:hAnsi="Times New Roman" w:cs="Times New Roman"/>
           <w:b/>
+          <w:sz w:val="24"/>
+          <w:szCs w:val="24"/>
         </w:rPr>
         <w:t>Fig:</w:t>
       </w:r>
       <w:r>
+        <w:rPr>
+          <w:rFonts w:ascii="Times New Roman" w:hAnsi="Times New Roman" w:cs="Times New Roman"/>
+          <w:sz w:val="24"/>
+          <w:szCs w:val="24"/>
+        </w:rPr>
         <w:t xml:space="preserve"> Purchase Order</w:t>
       </w:r>
     </w:p>
-    <w:p/>
     <w:p>
       <w:pPr>
         <w:pStyle w:val="Heading1"/>
@@ -5227,11 +5973,12 @@
           <w:b/>
         </w:rPr>
       </w:pPr>
-      <w:bookmarkStart w:id="18" w:name="_Toc472701076"/>
+      <w:bookmarkStart w:id="18" w:name="_Toc473554424"/>
       <w:r>
         <w:rPr>
           <w:b/>
         </w:rPr>
+        <w:lastRenderedPageBreak/>
         <w:t>4</w:t>
       </w:r>
       <w:r>
@@ -5246,6 +5993,7 @@
     <w:p>
       <w:pPr>
         <w:pStyle w:val="NormalWeb"/>
+        <w:jc w:val="both"/>
         <w:rPr>
           <w:color w:val="000000"/>
         </w:rPr>
@@ -5284,6 +6032,7 @@
     <w:p>
       <w:pPr>
         <w:pStyle w:val="NormalWeb"/>
+        <w:jc w:val="both"/>
         <w:rPr>
           <w:color w:val="000000"/>
         </w:rPr>
@@ -5298,6 +6047,7 @@
     <w:p>
       <w:pPr>
         <w:pStyle w:val="NormalWeb"/>
+        <w:jc w:val="both"/>
         <w:rPr>
           <w:color w:val="000000"/>
         </w:rPr>
@@ -5312,6 +6062,7 @@
     <w:p>
       <w:pPr>
         <w:pStyle w:val="NormalWeb"/>
+        <w:jc w:val="both"/>
         <w:rPr>
           <w:color w:val="000000"/>
         </w:rPr>
@@ -5326,6 +6077,7 @@
     <w:p>
       <w:pPr>
         <w:pStyle w:val="NormalWeb"/>
+        <w:jc w:val="both"/>
         <w:rPr>
           <w:color w:val="000000"/>
         </w:rPr>
@@ -5340,6 +6092,7 @@
     <w:p>
       <w:pPr>
         <w:pStyle w:val="NormalWeb"/>
+        <w:jc w:val="both"/>
         <w:rPr>
           <w:color w:val="000000"/>
         </w:rPr>
@@ -5350,6 +6103,14 @@
         </w:rPr>
         <w:t>It is always best for an organization to have different teams within who are specialized in different fields. This would make procurement management even easier. Each team could then deal with the relevant areas of buying and will also have the expertise required. For example, those who have experience buying machinery may not have the same skill when it comes to getting particular services from another organization.</w:t>
       </w:r>
+    </w:p>
+    <w:p>
+      <w:pPr>
+        <w:pStyle w:val="NormalWeb"/>
+        <w:rPr>
+          <w:color w:val="000000"/>
+        </w:rPr>
+      </w:pPr>
     </w:p>
     <w:p>
       <w:pPr>
@@ -5360,7 +6121,7 @@
           <w:szCs w:val="36"/>
         </w:rPr>
       </w:pPr>
-      <w:bookmarkStart w:id="19" w:name="_Toc472701077"/>
+      <w:bookmarkStart w:id="19" w:name="_Toc473554425"/>
       <w:r>
         <w:rPr>
           <w:b/>
@@ -5412,11 +6173,819 @@
         </w:rPr>
         <w:t xml:space="preserve"> should have a dedicated procurement team and should employ strong procurement management techniques and tools.</w:t>
       </w:r>
+    </w:p>
+    <w:p>
+      <w:pPr>
+        <w:rPr>
+          <w:sz w:val="24"/>
+          <w:szCs w:val="24"/>
+        </w:rPr>
+      </w:pPr>
+    </w:p>
+    <w:p>
+      <w:pPr>
+        <w:rPr>
+          <w:sz w:val="24"/>
+          <w:szCs w:val="24"/>
+        </w:rPr>
+      </w:pPr>
+    </w:p>
+    <w:p>
+      <w:pPr>
+        <w:rPr>
+          <w:sz w:val="24"/>
+          <w:szCs w:val="24"/>
+        </w:rPr>
+      </w:pPr>
       <w:bookmarkStart w:id="20" w:name="_GoBack"/>
       <w:bookmarkEnd w:id="20"/>
     </w:p>
     <w:p>
       <w:pPr>
+        <w:pStyle w:val="Heading1"/>
+        <w:rPr>
+          <w:b/>
+        </w:rPr>
+      </w:pPr>
+      <w:bookmarkStart w:id="21" w:name="_Toc473540526"/>
+      <w:bookmarkStart w:id="22" w:name="_Toc473554426"/>
+      <w:r>
+        <w:rPr>
+          <w:b/>
+        </w:rPr>
+        <w:lastRenderedPageBreak/>
+        <w:t xml:space="preserve">4. </w:t>
+      </w:r>
+      <w:proofErr w:type="gramStart"/>
+      <w:r>
+        <w:rPr>
+          <w:b/>
+        </w:rPr>
+        <w:t>To</w:t>
+      </w:r>
+      <w:proofErr w:type="gramEnd"/>
+      <w:r>
+        <w:rPr>
+          <w:b/>
+        </w:rPr>
+        <w:t xml:space="preserve"> be Determined</w:t>
+      </w:r>
+      <w:bookmarkEnd w:id="21"/>
+      <w:bookmarkEnd w:id="22"/>
+    </w:p>
+    <w:p>
+      <w:pPr>
+        <w:pStyle w:val="ListParagraph"/>
+        <w:numPr>
+          <w:ilvl w:val="0"/>
+          <w:numId w:val="14"/>
+        </w:numPr>
+        <w:rPr>
+          <w:rFonts w:ascii="Times New Roman" w:hAnsi="Times New Roman" w:cs="Times New Roman"/>
+          <w:color w:val="auto"/>
+          <w:sz w:val="24"/>
+          <w:szCs w:val="24"/>
+        </w:rPr>
+      </w:pPr>
+      <w:r>
+        <w:rPr>
+          <w:rFonts w:ascii="Times New Roman" w:hAnsi="Times New Roman" w:cs="Times New Roman"/>
+          <w:color w:val="auto"/>
+          <w:sz w:val="24"/>
+          <w:szCs w:val="24"/>
+        </w:rPr>
+        <w:t>ISO 9001 related reports are not implemented within this phase. We will cover in next phase.</w:t>
+      </w:r>
+    </w:p>
+    <w:p>
+      <w:pPr>
+        <w:jc w:val="both"/>
+        <w:rPr>
+          <w:rFonts w:ascii="Times New Roman" w:hAnsi="Times New Roman" w:cs="Times New Roman"/>
+          <w:color w:val="auto"/>
+          <w:sz w:val="24"/>
+          <w:szCs w:val="24"/>
+        </w:rPr>
+      </w:pPr>
+    </w:p>
+    <w:p>
+      <w:pPr>
+        <w:jc w:val="both"/>
+        <w:rPr>
+          <w:rFonts w:ascii="Times New Roman" w:hAnsi="Times New Roman" w:cs="Times New Roman"/>
+          <w:color w:val="auto"/>
+          <w:sz w:val="24"/>
+          <w:szCs w:val="24"/>
+        </w:rPr>
+      </w:pPr>
+    </w:p>
+    <w:p>
+      <w:pPr>
+        <w:jc w:val="both"/>
+        <w:rPr>
+          <w:rFonts w:ascii="Times New Roman" w:hAnsi="Times New Roman" w:cs="Times New Roman"/>
+          <w:color w:val="auto"/>
+          <w:sz w:val="24"/>
+          <w:szCs w:val="24"/>
+        </w:rPr>
+      </w:pPr>
+    </w:p>
+    <w:p>
+      <w:pPr>
+        <w:jc w:val="both"/>
+        <w:rPr>
+          <w:rFonts w:ascii="Times New Roman" w:hAnsi="Times New Roman" w:cs="Times New Roman"/>
+          <w:color w:val="auto"/>
+          <w:sz w:val="24"/>
+          <w:szCs w:val="24"/>
+        </w:rPr>
+      </w:pPr>
+    </w:p>
+    <w:p>
+      <w:pPr>
+        <w:jc w:val="both"/>
+        <w:rPr>
+          <w:rFonts w:ascii="Times New Roman" w:hAnsi="Times New Roman" w:cs="Times New Roman"/>
+          <w:color w:val="auto"/>
+          <w:sz w:val="24"/>
+          <w:szCs w:val="24"/>
+        </w:rPr>
+      </w:pPr>
+    </w:p>
+    <w:p>
+      <w:pPr>
+        <w:jc w:val="both"/>
+        <w:rPr>
+          <w:rFonts w:ascii="Times New Roman" w:hAnsi="Times New Roman" w:cs="Times New Roman"/>
+          <w:color w:val="auto"/>
+          <w:sz w:val="24"/>
+          <w:szCs w:val="24"/>
+        </w:rPr>
+      </w:pPr>
+    </w:p>
+    <w:p>
+      <w:pPr>
+        <w:jc w:val="both"/>
+        <w:rPr>
+          <w:rFonts w:ascii="Times New Roman" w:hAnsi="Times New Roman" w:cs="Times New Roman"/>
+          <w:color w:val="auto"/>
+          <w:sz w:val="24"/>
+          <w:szCs w:val="24"/>
+        </w:rPr>
+      </w:pPr>
+    </w:p>
+    <w:p>
+      <w:pPr>
+        <w:jc w:val="both"/>
+        <w:rPr>
+          <w:rFonts w:ascii="Times New Roman" w:hAnsi="Times New Roman" w:cs="Times New Roman"/>
+          <w:color w:val="auto"/>
+          <w:sz w:val="24"/>
+          <w:szCs w:val="24"/>
+        </w:rPr>
+      </w:pPr>
+    </w:p>
+    <w:p>
+      <w:pPr>
+        <w:jc w:val="both"/>
+        <w:rPr>
+          <w:rFonts w:ascii="Times New Roman" w:hAnsi="Times New Roman" w:cs="Times New Roman"/>
+          <w:color w:val="auto"/>
+          <w:sz w:val="24"/>
+          <w:szCs w:val="24"/>
+        </w:rPr>
+      </w:pPr>
+    </w:p>
+    <w:p>
+      <w:pPr>
+        <w:jc w:val="both"/>
+        <w:rPr>
+          <w:rFonts w:ascii="Times New Roman" w:hAnsi="Times New Roman" w:cs="Times New Roman"/>
+          <w:color w:val="auto"/>
+          <w:sz w:val="24"/>
+          <w:szCs w:val="24"/>
+        </w:rPr>
+      </w:pPr>
+    </w:p>
+    <w:p>
+      <w:pPr>
+        <w:jc w:val="both"/>
+        <w:rPr>
+          <w:rFonts w:ascii="Times New Roman" w:hAnsi="Times New Roman" w:cs="Times New Roman"/>
+          <w:color w:val="auto"/>
+          <w:sz w:val="24"/>
+          <w:szCs w:val="24"/>
+        </w:rPr>
+      </w:pPr>
+    </w:p>
+    <w:p>
+      <w:pPr>
+        <w:jc w:val="both"/>
+        <w:rPr>
+          <w:rFonts w:ascii="Times New Roman" w:hAnsi="Times New Roman" w:cs="Times New Roman"/>
+          <w:color w:val="auto"/>
+          <w:sz w:val="24"/>
+          <w:szCs w:val="24"/>
+        </w:rPr>
+      </w:pPr>
+    </w:p>
+    <w:p>
+      <w:pPr>
+        <w:jc w:val="both"/>
+        <w:rPr>
+          <w:rFonts w:ascii="Times New Roman" w:hAnsi="Times New Roman" w:cs="Times New Roman"/>
+          <w:color w:val="auto"/>
+          <w:sz w:val="24"/>
+          <w:szCs w:val="24"/>
+        </w:rPr>
+      </w:pPr>
+    </w:p>
+    <w:p>
+      <w:pPr>
+        <w:jc w:val="both"/>
+        <w:rPr>
+          <w:rFonts w:ascii="Times New Roman" w:hAnsi="Times New Roman" w:cs="Times New Roman"/>
+          <w:color w:val="auto"/>
+          <w:sz w:val="24"/>
+          <w:szCs w:val="24"/>
+        </w:rPr>
+      </w:pPr>
+    </w:p>
+    <w:p>
+      <w:pPr>
+        <w:jc w:val="both"/>
+        <w:rPr>
+          <w:rFonts w:ascii="Times New Roman" w:hAnsi="Times New Roman" w:cs="Times New Roman"/>
+          <w:color w:val="auto"/>
+          <w:sz w:val="24"/>
+          <w:szCs w:val="24"/>
+        </w:rPr>
+      </w:pPr>
+    </w:p>
+    <w:p>
+      <w:pPr>
+        <w:jc w:val="both"/>
+        <w:rPr>
+          <w:rFonts w:ascii="Times New Roman" w:hAnsi="Times New Roman" w:cs="Times New Roman"/>
+          <w:color w:val="auto"/>
+          <w:sz w:val="24"/>
+          <w:szCs w:val="24"/>
+        </w:rPr>
+      </w:pPr>
+    </w:p>
+    <w:p>
+      <w:pPr>
+        <w:pBdr>
+          <w:bottom w:val="single" w:sz="4" w:space="1" w:color="auto"/>
+        </w:pBdr>
+        <w:shd w:val="clear" w:color="auto" w:fill="D9D9D9" w:themeFill="background1" w:themeFillShade="D9"/>
+        <w:spacing w:after="120"/>
+        <w:rPr>
+          <w:lang w:val="en-GB"/>
+        </w:rPr>
+      </w:pPr>
+      <w:r>
+        <w:rPr>
+          <w:rFonts w:ascii="AvantGarde" w:hAnsi="AvantGarde"/>
+          <w:sz w:val="20"/>
+          <w:szCs w:val="20"/>
+          <w:shd w:val="clear" w:color="auto" w:fill="D9D9D9" w:themeFill="background1" w:themeFillShade="D9"/>
+          <w:lang w:val="en-GB"/>
+        </w:rPr>
+        <w:t>Signed on behalf of</w:t>
+      </w:r>
+      <w:r>
+        <w:rPr>
+          <w:shd w:val="clear" w:color="auto" w:fill="D9D9D9" w:themeFill="background1" w:themeFillShade="D9"/>
+          <w:lang w:val="en-GB"/>
+        </w:rPr>
+        <w:tab/>
+      </w:r>
+      <w:r>
+        <w:rPr>
+          <w:shd w:val="clear" w:color="auto" w:fill="D9D9D9" w:themeFill="background1" w:themeFillShade="D9"/>
+          <w:lang w:val="en-GB"/>
+        </w:rPr>
+        <w:tab/>
+      </w:r>
+      <w:r>
+        <w:rPr>
+          <w:shd w:val="clear" w:color="auto" w:fill="D9D9D9" w:themeFill="background1" w:themeFillShade="D9"/>
+          <w:lang w:val="en-GB"/>
+        </w:rPr>
+        <w:tab/>
+      </w:r>
+      <w:r>
+        <w:rPr>
+          <w:shd w:val="clear" w:color="auto" w:fill="D9D9D9" w:themeFill="background1" w:themeFillShade="D9"/>
+          <w:lang w:val="en-GB"/>
+        </w:rPr>
+        <w:tab/>
+      </w:r>
+      <w:r>
+        <w:rPr>
+          <w:shd w:val="clear" w:color="auto" w:fill="D9D9D9" w:themeFill="background1" w:themeFillShade="D9"/>
+          <w:lang w:val="en-GB"/>
+        </w:rPr>
+        <w:tab/>
+      </w:r>
+      <w:r>
+        <w:rPr>
+          <w:shd w:val="clear" w:color="auto" w:fill="D9D9D9" w:themeFill="background1" w:themeFillShade="D9"/>
+          <w:lang w:val="en-GB"/>
+        </w:rPr>
+        <w:tab/>
+      </w:r>
+      <w:r>
+        <w:rPr>
+          <w:shd w:val="clear" w:color="auto" w:fill="D9D9D9" w:themeFill="background1" w:themeFillShade="D9"/>
+          <w:lang w:val="en-GB"/>
+        </w:rPr>
+        <w:t xml:space="preserve">               </w:t>
+      </w:r>
+      <w:r>
+        <w:rPr>
+          <w:rFonts w:ascii="AvantGarde" w:hAnsi="AvantGarde"/>
+          <w:sz w:val="20"/>
+          <w:szCs w:val="20"/>
+          <w:shd w:val="clear" w:color="auto" w:fill="D9D9D9" w:themeFill="background1" w:themeFillShade="D9"/>
+          <w:lang w:val="en-GB"/>
+        </w:rPr>
+        <w:t>Signed on behalf of</w:t>
+      </w:r>
+      <w:r>
+        <w:rPr>
+          <w:rFonts w:ascii="AvantGarde" w:hAnsi="AvantGarde"/>
+          <w:sz w:val="20"/>
+          <w:szCs w:val="20"/>
+          <w:shd w:val="clear" w:color="auto" w:fill="D9D9D9" w:themeFill="background1" w:themeFillShade="D9"/>
+          <w:lang w:val="en-GB"/>
+        </w:rPr>
+        <w:t xml:space="preserve">            </w:t>
+      </w:r>
+    </w:p>
+    <w:p>
+      <w:pPr>
+        <w:spacing w:after="120"/>
+        <w:rPr>
+          <w:rFonts w:ascii="AvantGarde" w:hAnsi="AvantGarde"/>
+          <w:color w:val="FF0000"/>
+          <w:sz w:val="20"/>
+          <w:szCs w:val="20"/>
+          <w:lang w:val="en-GB"/>
+        </w:rPr>
+      </w:pPr>
+      <w:proofErr w:type="spellStart"/>
+      <w:r>
+        <w:rPr>
+          <w:rFonts w:ascii="AvantGarde" w:hAnsi="AvantGarde" w:cs="Arial"/>
+        </w:rPr>
+        <w:t>Samuda</w:t>
+      </w:r>
+      <w:proofErr w:type="spellEnd"/>
+      <w:r>
+        <w:rPr>
+          <w:rFonts w:ascii="AvantGarde" w:hAnsi="AvantGarde" w:cs="Arial"/>
+        </w:rPr>
+        <w:t xml:space="preserve"> Chemicals Ltd.</w:t>
+      </w:r>
+      <w:r>
+        <w:rPr>
+          <w:color w:val="FF0000"/>
+          <w:lang w:val="en-GB"/>
+        </w:rPr>
+        <w:tab/>
+      </w:r>
+      <w:r>
+        <w:rPr>
+          <w:color w:val="FF0000"/>
+          <w:lang w:val="en-GB"/>
+        </w:rPr>
+        <w:tab/>
+      </w:r>
+      <w:r>
+        <w:rPr>
+          <w:color w:val="FF0000"/>
+          <w:lang w:val="en-GB"/>
+        </w:rPr>
+        <w:tab/>
+      </w:r>
+      <w:r>
+        <w:rPr>
+          <w:color w:val="FF0000"/>
+          <w:lang w:val="en-GB"/>
+        </w:rPr>
+        <w:tab/>
+      </w:r>
+      <w:r>
+        <w:rPr>
+          <w:color w:val="FF0000"/>
+          <w:lang w:val="en-GB"/>
+        </w:rPr>
+        <w:tab/>
+      </w:r>
+      <w:r>
+        <w:rPr>
+          <w:color w:val="FF0000"/>
+          <w:lang w:val="en-GB"/>
+        </w:rPr>
+        <w:tab/>
+      </w:r>
+      <w:r>
+        <w:rPr>
+          <w:rFonts w:ascii="AvantGarde" w:hAnsi="AvantGarde" w:cs="Arial"/>
+        </w:rPr>
+        <w:t>Genweb2 Limited</w:t>
+      </w:r>
+    </w:p>
+    <w:p>
+      <w:pPr>
+        <w:rPr>
+          <w:rFonts w:ascii="AvantGarde" w:hAnsi="AvantGarde"/>
+          <w:sz w:val="20"/>
+          <w:szCs w:val="20"/>
+          <w:lang w:val="en-GB"/>
+        </w:rPr>
+      </w:pPr>
+      <w:r>
+        <w:rPr>
+          <w:rFonts w:ascii="AvantGarde" w:hAnsi="AvantGarde"/>
+          <w:sz w:val="20"/>
+          <w:szCs w:val="20"/>
+          <w:lang w:val="en-GB"/>
+        </w:rPr>
+        <w:t>Name:</w:t>
+      </w:r>
+      <w:r>
+        <w:rPr>
+          <w:rFonts w:ascii="AvantGarde" w:hAnsi="AvantGarde"/>
+          <w:sz w:val="20"/>
+          <w:szCs w:val="20"/>
+          <w:lang w:val="en-GB"/>
+        </w:rPr>
+        <w:tab/>
+      </w:r>
+      <w:r>
+        <w:rPr>
+          <w:rFonts w:ascii="AvantGarde" w:hAnsi="AvantGarde"/>
+          <w:sz w:val="20"/>
+          <w:szCs w:val="20"/>
+          <w:lang w:val="en-GB"/>
+        </w:rPr>
+        <w:tab/>
+      </w:r>
+      <w:r>
+        <w:rPr>
+          <w:rFonts w:ascii="AvantGarde" w:hAnsi="AvantGarde"/>
+          <w:sz w:val="20"/>
+          <w:szCs w:val="20"/>
+          <w:lang w:val="en-GB"/>
+        </w:rPr>
+        <w:tab/>
+      </w:r>
+      <w:r>
+        <w:rPr>
+          <w:rFonts w:ascii="AvantGarde" w:hAnsi="AvantGarde"/>
+          <w:sz w:val="20"/>
+          <w:szCs w:val="20"/>
+          <w:lang w:val="en-GB"/>
+        </w:rPr>
+        <w:tab/>
+      </w:r>
+      <w:r>
+        <w:rPr>
+          <w:rFonts w:ascii="AvantGarde" w:hAnsi="AvantGarde"/>
+          <w:sz w:val="20"/>
+          <w:szCs w:val="20"/>
+          <w:lang w:val="en-GB"/>
+        </w:rPr>
+        <w:tab/>
+      </w:r>
+      <w:r>
+        <w:rPr>
+          <w:rFonts w:ascii="AvantGarde" w:hAnsi="AvantGarde"/>
+          <w:sz w:val="20"/>
+          <w:szCs w:val="20"/>
+          <w:lang w:val="en-GB"/>
+        </w:rPr>
+        <w:tab/>
+      </w:r>
+      <w:r>
+        <w:rPr>
+          <w:rFonts w:ascii="AvantGarde" w:hAnsi="AvantGarde"/>
+          <w:sz w:val="20"/>
+          <w:szCs w:val="20"/>
+          <w:lang w:val="en-GB"/>
+        </w:rPr>
+        <w:tab/>
+      </w:r>
+      <w:r>
+        <w:rPr>
+          <w:rFonts w:ascii="AvantGarde" w:hAnsi="AvantGarde"/>
+          <w:sz w:val="20"/>
+          <w:szCs w:val="20"/>
+          <w:lang w:val="en-GB"/>
+        </w:rPr>
+        <w:tab/>
+      </w:r>
+      <w:r>
+        <w:rPr>
+          <w:rFonts w:ascii="AvantGarde" w:hAnsi="AvantGarde"/>
+          <w:sz w:val="20"/>
+          <w:szCs w:val="20"/>
+          <w:lang w:val="en-GB"/>
+        </w:rPr>
+        <w:tab/>
+        <w:t>Name:</w:t>
+      </w:r>
+    </w:p>
+    <w:p>
+      <w:pPr>
+        <w:rPr>
+          <w:rFonts w:ascii="AvantGarde" w:hAnsi="AvantGarde"/>
+          <w:sz w:val="20"/>
+          <w:szCs w:val="20"/>
+          <w:lang w:val="en-GB"/>
+        </w:rPr>
+      </w:pPr>
+      <w:r>
+        <w:rPr>
+          <w:rFonts w:ascii="AvantGarde" w:hAnsi="AvantGarde"/>
+          <w:sz w:val="20"/>
+          <w:szCs w:val="20"/>
+          <w:lang w:val="en-GB"/>
+        </w:rPr>
+        <w:t>Designation:</w:t>
+      </w:r>
+      <w:r>
+        <w:rPr>
+          <w:rFonts w:ascii="AvantGarde" w:hAnsi="AvantGarde"/>
+          <w:sz w:val="20"/>
+          <w:szCs w:val="20"/>
+          <w:lang w:val="en-GB"/>
+        </w:rPr>
+        <w:tab/>
+      </w:r>
+      <w:r>
+        <w:rPr>
+          <w:rFonts w:ascii="AvantGarde" w:hAnsi="AvantGarde"/>
+          <w:sz w:val="20"/>
+          <w:szCs w:val="20"/>
+          <w:lang w:val="en-GB"/>
+        </w:rPr>
+        <w:tab/>
+      </w:r>
+      <w:r>
+        <w:rPr>
+          <w:rFonts w:ascii="AvantGarde" w:hAnsi="AvantGarde"/>
+          <w:sz w:val="20"/>
+          <w:szCs w:val="20"/>
+          <w:lang w:val="en-GB"/>
+        </w:rPr>
+        <w:tab/>
+      </w:r>
+      <w:r>
+        <w:rPr>
+          <w:rFonts w:ascii="AvantGarde" w:hAnsi="AvantGarde"/>
+          <w:sz w:val="20"/>
+          <w:szCs w:val="20"/>
+          <w:lang w:val="en-GB"/>
+        </w:rPr>
+        <w:tab/>
+      </w:r>
+      <w:r>
+        <w:rPr>
+          <w:rFonts w:ascii="AvantGarde" w:hAnsi="AvantGarde"/>
+          <w:sz w:val="20"/>
+          <w:szCs w:val="20"/>
+          <w:lang w:val="en-GB"/>
+        </w:rPr>
+        <w:tab/>
+      </w:r>
+      <w:r>
+        <w:rPr>
+          <w:rFonts w:ascii="AvantGarde" w:hAnsi="AvantGarde"/>
+          <w:sz w:val="20"/>
+          <w:szCs w:val="20"/>
+          <w:lang w:val="en-GB"/>
+        </w:rPr>
+        <w:tab/>
+      </w:r>
+      <w:r>
+        <w:rPr>
+          <w:rFonts w:ascii="AvantGarde" w:hAnsi="AvantGarde"/>
+          <w:sz w:val="20"/>
+          <w:szCs w:val="20"/>
+          <w:lang w:val="en-GB"/>
+        </w:rPr>
+        <w:tab/>
+      </w:r>
+      <w:r>
+        <w:rPr>
+          <w:rFonts w:ascii="AvantGarde" w:hAnsi="AvantGarde"/>
+          <w:sz w:val="20"/>
+          <w:szCs w:val="20"/>
+          <w:lang w:val="en-GB"/>
+        </w:rPr>
+        <w:tab/>
+        <w:t>Designation:</w:t>
+      </w:r>
+      <w:r>
+        <w:rPr>
+          <w:rFonts w:ascii="AvantGarde" w:hAnsi="AvantGarde"/>
+          <w:sz w:val="20"/>
+          <w:szCs w:val="20"/>
+          <w:lang w:val="en-GB"/>
+        </w:rPr>
+        <w:tab/>
+      </w:r>
+    </w:p>
+    <w:p>
+      <w:pPr>
+        <w:rPr>
+          <w:rFonts w:ascii="AvantGarde" w:hAnsi="AvantGarde"/>
+          <w:sz w:val="20"/>
+          <w:szCs w:val="20"/>
+          <w:lang w:val="en-GB"/>
+        </w:rPr>
+      </w:pPr>
+      <w:r>
+        <w:rPr>
+          <w:rFonts w:ascii="AvantGarde" w:hAnsi="AvantGarde"/>
+          <w:sz w:val="20"/>
+          <w:szCs w:val="20"/>
+          <w:lang w:val="en-GB"/>
+        </w:rPr>
+        <w:t xml:space="preserve">Date:                                                                                         </w:t>
+      </w:r>
+      <w:r>
+        <w:rPr>
+          <w:rFonts w:ascii="AvantGarde" w:hAnsi="AvantGarde"/>
+          <w:sz w:val="20"/>
+          <w:szCs w:val="20"/>
+          <w:lang w:val="en-GB"/>
+        </w:rPr>
+        <w:t xml:space="preserve">                   </w:t>
+      </w:r>
+      <w:r>
+        <w:rPr>
+          <w:rFonts w:ascii="AvantGarde" w:hAnsi="AvantGarde"/>
+          <w:sz w:val="20"/>
+          <w:szCs w:val="20"/>
+          <w:lang w:val="en-GB"/>
+        </w:rPr>
+        <w:t>Date:</w:t>
+      </w:r>
+    </w:p>
+    <w:p>
+      <w:pPr>
+        <w:rPr>
+          <w:lang w:val="en-GB"/>
+        </w:rPr>
+      </w:pPr>
+      <w:r>
+        <w:rPr>
+          <w:lang w:val="en-GB"/>
+        </w:rPr>
+        <w:tab/>
+      </w:r>
+      <w:r>
+        <w:rPr>
+          <w:lang w:val="en-GB"/>
+        </w:rPr>
+        <w:tab/>
+      </w:r>
+      <w:r>
+        <w:rPr>
+          <w:lang w:val="en-GB"/>
+        </w:rPr>
+        <w:tab/>
+      </w:r>
+      <w:r>
+        <w:rPr>
+          <w:lang w:val="en-GB"/>
+        </w:rPr>
+        <w:tab/>
+      </w:r>
+      <w:r>
+        <w:rPr>
+          <w:lang w:val="en-GB"/>
+        </w:rPr>
+        <w:tab/>
+      </w:r>
+      <w:r>
+        <w:rPr>
+          <w:lang w:val="en-GB"/>
+        </w:rPr>
+        <w:tab/>
+      </w:r>
+      <w:r>
+        <w:rPr>
+          <w:lang w:val="en-GB"/>
+        </w:rPr>
+        <w:tab/>
+      </w:r>
+      <w:r>
+        <w:rPr>
+          <w:lang w:val="en-GB"/>
+        </w:rPr>
+        <w:tab/>
+      </w:r>
+      <w:r>
+        <w:rPr>
+          <w:lang w:val="en-GB"/>
+        </w:rPr>
+        <w:tab/>
+      </w:r>
+    </w:p>
+    <w:p>
+      <w:pPr>
+        <w:spacing w:after="0"/>
+        <w:jc w:val="both"/>
+      </w:pPr>
+      <w:r>
+        <w:rPr>
+          <w:rFonts w:ascii="CG Times" w:hAnsi="CG Times"/>
+          <w:b/>
+          <w:lang w:val="en-GB"/>
+        </w:rPr>
+        <w:t>______________________________                                                                  ______________________________</w:t>
+      </w:r>
+    </w:p>
+    <w:p>
+      <w:pPr>
+        <w:spacing w:after="0"/>
+        <w:jc w:val="both"/>
+        <w:rPr>
+          <w:rFonts w:ascii="AvantGarde" w:hAnsi="AvantGarde"/>
+        </w:rPr>
+      </w:pPr>
+      <w:r>
+        <w:rPr>
+          <w:rFonts w:ascii="AvantGarde" w:hAnsi="AvantGarde"/>
+        </w:rPr>
+        <w:t>Signature</w:t>
+      </w:r>
+      <w:r>
+        <w:rPr>
+          <w:rFonts w:ascii="AvantGarde" w:hAnsi="AvantGarde"/>
+        </w:rPr>
+        <w:tab/>
+      </w:r>
+      <w:r>
+        <w:rPr>
+          <w:rFonts w:ascii="AvantGarde" w:hAnsi="AvantGarde"/>
+        </w:rPr>
+        <w:tab/>
+      </w:r>
+      <w:r>
+        <w:rPr>
+          <w:rFonts w:ascii="AvantGarde" w:hAnsi="AvantGarde"/>
+        </w:rPr>
+        <w:tab/>
+      </w:r>
+      <w:r>
+        <w:rPr>
+          <w:rFonts w:ascii="AvantGarde" w:hAnsi="AvantGarde"/>
+        </w:rPr>
+        <w:tab/>
+      </w:r>
+      <w:r>
+        <w:rPr>
+          <w:rFonts w:ascii="AvantGarde" w:hAnsi="AvantGarde"/>
+        </w:rPr>
+        <w:tab/>
+      </w:r>
+      <w:r>
+        <w:rPr>
+          <w:rFonts w:ascii="AvantGarde" w:hAnsi="AvantGarde"/>
+        </w:rPr>
+        <w:tab/>
+      </w:r>
+      <w:r>
+        <w:rPr>
+          <w:rFonts w:ascii="AvantGarde" w:hAnsi="AvantGarde"/>
+        </w:rPr>
+        <w:tab/>
+      </w:r>
+      <w:r>
+        <w:rPr>
+          <w:rFonts w:ascii="AvantGarde" w:hAnsi="AvantGarde"/>
+        </w:rPr>
+        <w:tab/>
+        <w:t xml:space="preserve"> </w:t>
+      </w:r>
+      <w:proofErr w:type="spellStart"/>
+      <w:r>
+        <w:rPr>
+          <w:rFonts w:ascii="AvantGarde" w:hAnsi="AvantGarde"/>
+        </w:rPr>
+        <w:t>Signature</w:t>
+      </w:r>
+      <w:proofErr w:type="spellEnd"/>
+    </w:p>
+    <w:p>
+      <w:pPr>
         <w:rPr>
           <w:sz w:val="24"/>
           <w:szCs w:val="24"/>
@@ -5424,8 +6993,8 @@
       </w:pPr>
     </w:p>
     <w:sectPr>
-      <w:headerReference w:type="default" r:id="rId19"/>
-      <w:footerReference w:type="default" r:id="rId20"/>
+      <w:headerReference w:type="default" r:id="rId17"/>
+      <w:footerReference w:type="default" r:id="rId18"/>
       <w:pgSz w:w="12240" w:h="15840"/>
       <w:pgMar w:top="1440" w:right="1440" w:bottom="1440" w:left="1440" w:header="0" w:footer="432" w:gutter="0"/>
       <w:cols w:space="720"/>
@@ -5493,7 +7062,7 @@
       <w:rPr>
         <w:noProof/>
       </w:rPr>
-      <w:t>12</w:t>
+      <w:t>13</w:t>
     </w:r>
     <w:r>
       <w:fldChar w:fldCharType="end"/>
@@ -5514,7 +7083,7 @@
       <w:rPr>
         <w:noProof/>
       </w:rPr>
-      <w:t>12</w:t>
+      <w:t>13</w:t>
     </w:r>
     <w:r>
       <w:fldChar w:fldCharType="end"/>
@@ -6158,6 +7727,92 @@
     </w:lvl>
   </w:abstractNum>
   <w:abstractNum w:abstractNumId="5">
+    <w:nsid w:val="20A4623D"/>
+    <w:multiLevelType w:val="hybridMultilevel"/>
+    <w:tmpl w:val="225CADC6"/>
+    <w:lvl w:ilvl="0" w:tplc="04090015">
+      <w:start w:val="1"/>
+      <w:numFmt w:val="upperLetter"/>
+      <w:lvlText w:val="%1."/>
+      <w:lvlJc w:val="left"/>
+      <w:pPr>
+        <w:ind w:left="720" w:hanging="360"/>
+      </w:pPr>
+    </w:lvl>
+    <w:lvl w:ilvl="1" w:tplc="04090019" w:tentative="1">
+      <w:start w:val="1"/>
+      <w:numFmt w:val="lowerLetter"/>
+      <w:lvlText w:val="%2."/>
+      <w:lvlJc w:val="left"/>
+      <w:pPr>
+        <w:ind w:left="1440" w:hanging="360"/>
+      </w:pPr>
+    </w:lvl>
+    <w:lvl w:ilvl="2" w:tplc="0409001B" w:tentative="1">
+      <w:start w:val="1"/>
+      <w:numFmt w:val="lowerRoman"/>
+      <w:lvlText w:val="%3."/>
+      <w:lvlJc w:val="right"/>
+      <w:pPr>
+        <w:ind w:left="2160" w:hanging="180"/>
+      </w:pPr>
+    </w:lvl>
+    <w:lvl w:ilvl="3" w:tplc="0409000F" w:tentative="1">
+      <w:start w:val="1"/>
+      <w:numFmt w:val="decimal"/>
+      <w:lvlText w:val="%4."/>
+      <w:lvlJc w:val="left"/>
+      <w:pPr>
+        <w:ind w:left="2880" w:hanging="360"/>
+      </w:pPr>
+    </w:lvl>
+    <w:lvl w:ilvl="4" w:tplc="04090019" w:tentative="1">
+      <w:start w:val="1"/>
+      <w:numFmt w:val="lowerLetter"/>
+      <w:lvlText w:val="%5."/>
+      <w:lvlJc w:val="left"/>
+      <w:pPr>
+        <w:ind w:left="3600" w:hanging="360"/>
+      </w:pPr>
+    </w:lvl>
+    <w:lvl w:ilvl="5" w:tplc="0409001B" w:tentative="1">
+      <w:start w:val="1"/>
+      <w:numFmt w:val="lowerRoman"/>
+      <w:lvlText w:val="%6."/>
+      <w:lvlJc w:val="right"/>
+      <w:pPr>
+        <w:ind w:left="4320" w:hanging="180"/>
+      </w:pPr>
+    </w:lvl>
+    <w:lvl w:ilvl="6" w:tplc="0409000F" w:tentative="1">
+      <w:start w:val="1"/>
+      <w:numFmt w:val="decimal"/>
+      <w:lvlText w:val="%7."/>
+      <w:lvlJc w:val="left"/>
+      <w:pPr>
+        <w:ind w:left="5040" w:hanging="360"/>
+      </w:pPr>
+    </w:lvl>
+    <w:lvl w:ilvl="7" w:tplc="04090019" w:tentative="1">
+      <w:start w:val="1"/>
+      <w:numFmt w:val="lowerLetter"/>
+      <w:lvlText w:val="%8."/>
+      <w:lvlJc w:val="left"/>
+      <w:pPr>
+        <w:ind w:left="5760" w:hanging="360"/>
+      </w:pPr>
+    </w:lvl>
+    <w:lvl w:ilvl="8" w:tplc="0409001B" w:tentative="1">
+      <w:start w:val="1"/>
+      <w:numFmt w:val="lowerRoman"/>
+      <w:lvlText w:val="%9."/>
+      <w:lvlJc w:val="right"/>
+      <w:pPr>
+        <w:ind w:left="6480" w:hanging="180"/>
+      </w:pPr>
+    </w:lvl>
+  </w:abstractNum>
+  <w:abstractNum w:abstractNumId="6">
     <w:nsid w:val="21D35743"/>
     <w:multiLevelType w:val="hybridMultilevel"/>
     <w:tmpl w:val="552A9624"/>
@@ -6246,7 +7901,7 @@
       </w:pPr>
     </w:lvl>
   </w:abstractNum>
-  <w:abstractNum w:abstractNumId="6">
+  <w:abstractNum w:abstractNumId="7">
     <w:nsid w:val="3FB54FD1"/>
     <w:multiLevelType w:val="hybridMultilevel"/>
     <w:tmpl w:val="9CDC2530"/>
@@ -6332,7 +7987,7 @@
       </w:pPr>
     </w:lvl>
   </w:abstractNum>
-  <w:abstractNum w:abstractNumId="7">
+  <w:abstractNum w:abstractNumId="8">
     <w:nsid w:val="40302C02"/>
     <w:multiLevelType w:val="hybridMultilevel"/>
     <w:tmpl w:val="0088DC8A"/>
@@ -6445,7 +8100,96 @@
       </w:rPr>
     </w:lvl>
   </w:abstractNum>
-  <w:abstractNum w:abstractNumId="8">
+  <w:abstractNum w:abstractNumId="9">
+    <w:nsid w:val="4AE16243"/>
+    <w:multiLevelType w:val="hybridMultilevel"/>
+    <w:tmpl w:val="53BE0B6A"/>
+    <w:lvl w:ilvl="0" w:tplc="B9102B2C">
+      <w:start w:val="1"/>
+      <w:numFmt w:val="upperLetter"/>
+      <w:lvlText w:val="%1."/>
+      <w:lvlJc w:val="left"/>
+      <w:pPr>
+        <w:ind w:left="525" w:hanging="360"/>
+      </w:pPr>
+      <w:rPr>
+        <w:rFonts w:hint="default"/>
+      </w:rPr>
+    </w:lvl>
+    <w:lvl w:ilvl="1" w:tplc="04090019" w:tentative="1">
+      <w:start w:val="1"/>
+      <w:numFmt w:val="lowerLetter"/>
+      <w:lvlText w:val="%2."/>
+      <w:lvlJc w:val="left"/>
+      <w:pPr>
+        <w:ind w:left="1245" w:hanging="360"/>
+      </w:pPr>
+    </w:lvl>
+    <w:lvl w:ilvl="2" w:tplc="0409001B" w:tentative="1">
+      <w:start w:val="1"/>
+      <w:numFmt w:val="lowerRoman"/>
+      <w:lvlText w:val="%3."/>
+      <w:lvlJc w:val="right"/>
+      <w:pPr>
+        <w:ind w:left="1965" w:hanging="180"/>
+      </w:pPr>
+    </w:lvl>
+    <w:lvl w:ilvl="3" w:tplc="0409000F" w:tentative="1">
+      <w:start w:val="1"/>
+      <w:numFmt w:val="decimal"/>
+      <w:lvlText w:val="%4."/>
+      <w:lvlJc w:val="left"/>
+      <w:pPr>
+        <w:ind w:left="2685" w:hanging="360"/>
+      </w:pPr>
+    </w:lvl>
+    <w:lvl w:ilvl="4" w:tplc="04090019" w:tentative="1">
+      <w:start w:val="1"/>
+      <w:numFmt w:val="lowerLetter"/>
+      <w:lvlText w:val="%5."/>
+      <w:lvlJc w:val="left"/>
+      <w:pPr>
+        <w:ind w:left="3405" w:hanging="360"/>
+      </w:pPr>
+    </w:lvl>
+    <w:lvl w:ilvl="5" w:tplc="0409001B" w:tentative="1">
+      <w:start w:val="1"/>
+      <w:numFmt w:val="lowerRoman"/>
+      <w:lvlText w:val="%6."/>
+      <w:lvlJc w:val="right"/>
+      <w:pPr>
+        <w:ind w:left="4125" w:hanging="180"/>
+      </w:pPr>
+    </w:lvl>
+    <w:lvl w:ilvl="6" w:tplc="0409000F" w:tentative="1">
+      <w:start w:val="1"/>
+      <w:numFmt w:val="decimal"/>
+      <w:lvlText w:val="%7."/>
+      <w:lvlJc w:val="left"/>
+      <w:pPr>
+        <w:ind w:left="4845" w:hanging="360"/>
+      </w:pPr>
+    </w:lvl>
+    <w:lvl w:ilvl="7" w:tplc="04090019" w:tentative="1">
+      <w:start w:val="1"/>
+      <w:numFmt w:val="lowerLetter"/>
+      <w:lvlText w:val="%8."/>
+      <w:lvlJc w:val="left"/>
+      <w:pPr>
+        <w:ind w:left="5565" w:hanging="360"/>
+      </w:pPr>
+    </w:lvl>
+    <w:lvl w:ilvl="8" w:tplc="0409001B" w:tentative="1">
+      <w:start w:val="1"/>
+      <w:numFmt w:val="lowerRoman"/>
+      <w:lvlText w:val="%9."/>
+      <w:lvlJc w:val="right"/>
+      <w:pPr>
+        <w:ind w:left="6285" w:hanging="180"/>
+      </w:pPr>
+    </w:lvl>
+  </w:abstractNum>
+  <w:abstractNum w:abstractNumId="10">
     <w:nsid w:val="50D11E4F"/>
     <w:multiLevelType w:val="multilevel"/>
     <w:tmpl w:val="D4E62CAA"/>
@@ -6594,7 +8338,7 @@
       </w:rPr>
     </w:lvl>
   </w:abstractNum>
-  <w:abstractNum w:abstractNumId="9">
+  <w:abstractNum w:abstractNumId="11">
     <w:nsid w:val="598502D6"/>
     <w:multiLevelType w:val="multilevel"/>
     <w:tmpl w:val="066A854C"/>
@@ -6707,7 +8451,7 @@
       </w:rPr>
     </w:lvl>
   </w:abstractNum>
-  <w:abstractNum w:abstractNumId="10">
+  <w:abstractNum w:abstractNumId="12">
     <w:nsid w:val="730007D2"/>
     <w:multiLevelType w:val="hybridMultilevel"/>
     <w:tmpl w:val="5E2E642A"/>
@@ -6820,7 +8564,7 @@
       </w:rPr>
     </w:lvl>
   </w:abstractNum>
-  <w:abstractNum w:abstractNumId="11">
+  <w:abstractNum w:abstractNumId="13">
     <w:nsid w:val="77B95427"/>
     <w:multiLevelType w:val="multilevel"/>
     <w:tmpl w:val="3F32CA6E"/>
@@ -6970,16 +8714,16 @@
     </w:lvl>
   </w:abstractNum>
   <w:num w:numId="1">
-    <w:abstractNumId w:val="5"/>
+    <w:abstractNumId w:val="6"/>
   </w:num>
   <w:num w:numId="2">
-    <w:abstractNumId w:val="9"/>
+    <w:abstractNumId w:val="11"/>
   </w:num>
   <w:num w:numId="3">
-    <w:abstractNumId w:val="8"/>
+    <w:abstractNumId w:val="10"/>
   </w:num>
   <w:num w:numId="4">
-    <w:abstractNumId w:val="11"/>
+    <w:abstractNumId w:val="13"/>
   </w:num>
   <w:num w:numId="5">
     <w:abstractNumId w:val="3"/>
@@ -6988,10 +8732,10 @@
     <w:abstractNumId w:val="1"/>
   </w:num>
   <w:num w:numId="7">
-    <w:abstractNumId w:val="10"/>
+    <w:abstractNumId w:val="12"/>
   </w:num>
   <w:num w:numId="8">
-    <w:abstractNumId w:val="6"/>
+    <w:abstractNumId w:val="7"/>
   </w:num>
   <w:num w:numId="9">
     <w:abstractNumId w:val="0"/>
@@ -7000,10 +8744,16 @@
     <w:abstractNumId w:val="2"/>
   </w:num>
   <w:num w:numId="11">
-    <w:abstractNumId w:val="7"/>
+    <w:abstractNumId w:val="8"/>
   </w:num>
   <w:num w:numId="12">
     <w:abstractNumId w:val="4"/>
+  </w:num>
+  <w:num w:numId="13">
+    <w:abstractNumId w:val="9"/>
+  </w:num>
+  <w:num w:numId="14">
+    <w:abstractNumId w:val="5"/>
   </w:num>
 </w:numbering>
 </file>
@@ -7503,6 +9253,7 @@
   </w:style>
   <w:style w:type="paragraph" w:styleId="NoSpacing">
     <w:name w:val="No Spacing"/>
+    <w:link w:val="NoSpacingChar"/>
     <w:uiPriority w:val="1"/>
     <w:qFormat/>
     <w:rsid w:val="00310D54"/>
@@ -7792,6 +9543,17 @@
       <w:ind w:left="440"/>
     </w:pPr>
   </w:style>
+  <w:style w:type="character" w:customStyle="1" w:styleId="NoSpacingChar">
+    <w:name w:val="No Spacing Char"/>
+    <w:basedOn w:val="DefaultParagraphFont"/>
+    <w:link w:val="NoSpacing"/>
+    <w:uiPriority w:val="1"/>
+    <w:rsid w:val="00A55F84"/>
+    <w:rPr>
+      <w:rFonts w:ascii="Calibri" w:eastAsia="Calibri" w:hAnsi="Calibri" w:cs="Calibri"/>
+      <w:color w:val="000000"/>
+    </w:rPr>
+  </w:style>
 </w:styles>
 </file>
 
@@ -8061,7 +9823,7 @@
 </file>
 
 <file path=customXml/itemProps1.xml><?xml version="1.0" encoding="utf-8"?>
-<ds:datastoreItem xmlns:ds="http://schemas.openxmlformats.org/officeDocument/2006/customXml" ds:itemID="{52E23702-4721-4C3A-8AF7-79A3F5C4F9E1}">
+<ds:datastoreItem xmlns:ds="http://schemas.openxmlformats.org/officeDocument/2006/customXml" ds:itemID="{9B54E2BB-E08A-4E7D-A75B-61B7FFC6F1BF}">
   <ds:schemaRefs>
     <ds:schemaRef ds:uri="http://schemas.openxmlformats.org/officeDocument/2006/bibliography"/>
   </ds:schemaRefs>

</xml_diff>

<commit_message>
[update] CRS Procurement was updated after feedback from Matiar bhai.
</commit_message>
<xml_diff>
--- a/CRS-Documents/Procurement/CRS/Samuda-CRS-Procure-V-0.1.docx
+++ b/CRS-Documents/Procurement/CRS/Samuda-CRS-Procure-V-0.1.docx
@@ -145,58 +145,6 @@
                               <w:t>Procurement Management</w:t>
                             </w:r>
                           </w:p>
-                          <w:p>
-                            <w:pPr>
-                              <w:jc w:val="center"/>
-                              <w:rPr>
-                                <w:b/>
-                                <w:i/>
-                                <w:sz w:val="32"/>
-                                <w:szCs w:val="32"/>
-                              </w:rPr>
-                            </w:pPr>
-                            <w:r>
-                              <w:rPr>
-                                <w:b/>
-                                <w:i/>
-                                <w:sz w:val="32"/>
-                                <w:szCs w:val="32"/>
-                              </w:rPr>
-                              <w:t>For</w:t>
-                            </w:r>
-                          </w:p>
-                          <w:p>
-                            <w:pPr>
-                              <w:jc w:val="center"/>
-                              <w:rPr>
-                                <w:b/>
-                                <w:i/>
-                                <w:color w:val="auto"/>
-                                <w:sz w:val="32"/>
-                                <w:szCs w:val="32"/>
-                              </w:rPr>
-                            </w:pPr>
-                            <w:proofErr w:type="spellStart"/>
-                            <w:r>
-                              <w:rPr>
-                                <w:b/>
-                                <w:i/>
-                                <w:sz w:val="32"/>
-                                <w:szCs w:val="32"/>
-                              </w:rPr>
-                              <w:t>Samuda</w:t>
-                            </w:r>
-                            <w:proofErr w:type="spellEnd"/>
-                            <w:r>
-                              <w:rPr>
-                                <w:b/>
-                                <w:i/>
-                                <w:sz w:val="32"/>
-                                <w:szCs w:val="32"/>
-                              </w:rPr>
-                              <w:t xml:space="preserve"> Chemicals Ltd.</w:t>
-                            </w:r>
-                          </w:p>
                           <w:p/>
                         </w:txbxContent>
                       </wps:txbx>
@@ -317,58 +265,6 @@
                         <w:t>Procurement Management</w:t>
                       </w:r>
                     </w:p>
-                    <w:p>
-                      <w:pPr>
-                        <w:jc w:val="center"/>
-                        <w:rPr>
-                          <w:b/>
-                          <w:i/>
-                          <w:sz w:val="32"/>
-                          <w:szCs w:val="32"/>
-                        </w:rPr>
-                      </w:pPr>
-                      <w:r>
-                        <w:rPr>
-                          <w:b/>
-                          <w:i/>
-                          <w:sz w:val="32"/>
-                          <w:szCs w:val="32"/>
-                        </w:rPr>
-                        <w:t>For</w:t>
-                      </w:r>
-                    </w:p>
-                    <w:p>
-                      <w:pPr>
-                        <w:jc w:val="center"/>
-                        <w:rPr>
-                          <w:b/>
-                          <w:i/>
-                          <w:color w:val="auto"/>
-                          <w:sz w:val="32"/>
-                          <w:szCs w:val="32"/>
-                        </w:rPr>
-                      </w:pPr>
-                      <w:proofErr w:type="spellStart"/>
-                      <w:r>
-                        <w:rPr>
-                          <w:b/>
-                          <w:i/>
-                          <w:sz w:val="32"/>
-                          <w:szCs w:val="32"/>
-                        </w:rPr>
-                        <w:t>Samuda</w:t>
-                      </w:r>
-                      <w:proofErr w:type="spellEnd"/>
-                      <w:r>
-                        <w:rPr>
-                          <w:b/>
-                          <w:i/>
-                          <w:sz w:val="32"/>
-                          <w:szCs w:val="32"/>
-                        </w:rPr>
-                        <w:t xml:space="preserve"> Chemicals Ltd.</w:t>
-                      </w:r>
-                    </w:p>
                     <w:p/>
                   </w:txbxContent>
                 </v:textbox>
@@ -460,7 +356,7 @@
       </w:pPr>
       <w:bookmarkStart w:id="0" w:name="_Toc314731207"/>
       <w:bookmarkStart w:id="1" w:name="_Toc473540486"/>
-      <w:bookmarkStart w:id="2" w:name="_Toc473554414"/>
+      <w:bookmarkStart w:id="2" w:name="_Toc477450328"/>
       <w:r>
         <w:rPr>
           <w:b/>
@@ -551,21 +447,7 @@
               <w:rPr>
                 <w:rFonts w:ascii="AvantGarde" w:hAnsi="AvantGarde" w:cs="Arial"/>
               </w:rPr>
-              <w:t xml:space="preserve">for </w:t>
-            </w:r>
-            <w:proofErr w:type="spellStart"/>
-            <w:r>
-              <w:rPr>
-                <w:rFonts w:ascii="AvantGarde" w:hAnsi="AvantGarde" w:cs="Arial"/>
-              </w:rPr>
-              <w:t>Samuda</w:t>
-            </w:r>
-            <w:proofErr w:type="spellEnd"/>
-            <w:r>
-              <w:rPr>
-                <w:rFonts w:ascii="AvantGarde" w:hAnsi="AvantGarde" w:cs="Arial"/>
-              </w:rPr>
-              <w:t xml:space="preserve"> Chemicals Ltd.</w:t>
+              <w:t>for Samuda Chemicals Ltd.</w:t>
             </w:r>
           </w:p>
         </w:tc>
@@ -771,21 +653,7 @@
               <w:rPr>
                 <w:rFonts w:ascii="AvantGarde" w:hAnsi="AvantGarde" w:cs="Arial"/>
               </w:rPr>
-              <w:t xml:space="preserve">Md. </w:t>
-            </w:r>
-            <w:proofErr w:type="spellStart"/>
-            <w:r>
-              <w:rPr>
-                <w:rFonts w:ascii="AvantGarde" w:hAnsi="AvantGarde" w:cs="Arial"/>
-              </w:rPr>
-              <w:t>Mahfuzur</w:t>
-            </w:r>
-            <w:proofErr w:type="spellEnd"/>
-            <w:r>
-              <w:rPr>
-                <w:rFonts w:ascii="AvantGarde" w:hAnsi="AvantGarde" w:cs="Arial"/>
-              </w:rPr>
-              <w:t xml:space="preserve"> Rahman</w:t>
+              <w:t>Md. Mahfuzur Rahman</w:t>
             </w:r>
           </w:p>
         </w:tc>
@@ -889,21 +757,12 @@
                 <w:sz w:val="20"/>
               </w:rPr>
             </w:pPr>
-            <w:proofErr w:type="spellStart"/>
             <w:r>
               <w:rPr>
                 <w:rFonts w:ascii="AvantGarde" w:hAnsi="AvantGarde" w:cs="Arial"/>
                 <w:sz w:val="20"/>
               </w:rPr>
-              <w:t>Matiar</w:t>
-            </w:r>
-            <w:proofErr w:type="spellEnd"/>
-            <w:r>
-              <w:rPr>
-                <w:rFonts w:ascii="AvantGarde" w:hAnsi="AvantGarde" w:cs="Arial"/>
-                <w:sz w:val="20"/>
-              </w:rPr>
-              <w:t xml:space="preserve"> Rahman</w:t>
+              <w:t>Matiar Rahman</w:t>
             </w:r>
           </w:p>
         </w:tc>
@@ -1122,19 +981,11 @@
           <w:lang w:val="en-GB"/>
         </w:rPr>
       </w:pPr>
-      <w:proofErr w:type="spellStart"/>
       <w:r>
         <w:rPr>
           <w:rFonts w:ascii="AvantGarde" w:hAnsi="AvantGarde" w:cs="Arial"/>
         </w:rPr>
-        <w:t>Samuda</w:t>
-      </w:r>
-      <w:proofErr w:type="spellEnd"/>
-      <w:r>
-        <w:rPr>
-          <w:rFonts w:ascii="AvantGarde" w:hAnsi="AvantGarde" w:cs="Arial"/>
-        </w:rPr>
-        <w:t xml:space="preserve"> Chemicals Ltd.</w:t>
+        <w:t>Samuda Chemicals Ltd.</w:t>
       </w:r>
       <w:r>
         <w:rPr>
@@ -1560,16 +1411,8 @@
           <w:rFonts w:ascii="AvantGarde" w:hAnsi="AvantGarde"/>
         </w:rPr>
         <w:tab/>
-        <w:t xml:space="preserve"> </w:t>
-      </w:r>
-      <w:proofErr w:type="spellStart"/>
-      <w:r>
-        <w:rPr>
-          <w:rFonts w:ascii="AvantGarde" w:hAnsi="AvantGarde"/>
-        </w:rPr>
-        <w:t>Signature</w:t>
-      </w:r>
-      <w:proofErr w:type="spellEnd"/>
+        <w:t xml:space="preserve"> Signature</w:t>
+      </w:r>
     </w:p>
     <w:p>
       <w:pPr>
@@ -1593,7 +1436,7 @@
       </w:pPr>
       <w:bookmarkStart w:id="3" w:name="_Toc314731208"/>
       <w:bookmarkStart w:id="4" w:name="_Toc472603722"/>
-      <w:bookmarkStart w:id="5" w:name="_Toc473554415"/>
+      <w:bookmarkStart w:id="5" w:name="_Toc477450329"/>
       <w:r>
         <w:rPr>
           <w:b/>
@@ -2299,7 +2142,7 @@
           <w:r>
             <w:fldChar w:fldCharType="separate"/>
           </w:r>
-          <w:hyperlink w:anchor="_Toc473554414" w:history="1">
+          <w:hyperlink w:anchor="_Toc477450328" w:history="1">
             <w:r>
               <w:rPr>
                 <w:rStyle w:val="Hyperlink"/>
@@ -2343,7 +2186,7 @@
                 <w:noProof/>
                 <w:webHidden/>
               </w:rPr>
-              <w:instrText xml:space="preserve"> PAGEREF _Toc473554414 \h </w:instrText>
+              <w:instrText xml:space="preserve"> PAGEREF _Toc477450328 \h </w:instrText>
             </w:r>
             <w:r>
               <w:rPr>
@@ -2387,7 +2230,7 @@
               <w:color w:val="auto"/>
             </w:rPr>
           </w:pPr>
-          <w:hyperlink w:anchor="_Toc473554415" w:history="1">
+          <w:hyperlink w:anchor="_Toc477450329" w:history="1">
             <w:r>
               <w:rPr>
                 <w:rStyle w:val="Hyperlink"/>
@@ -2431,7 +2274,7 @@
                 <w:noProof/>
                 <w:webHidden/>
               </w:rPr>
-              <w:instrText xml:space="preserve"> PAGEREF _Toc473554415 \h </w:instrText>
+              <w:instrText xml:space="preserve"> PAGEREF _Toc477450329 \h </w:instrText>
             </w:r>
             <w:r>
               <w:rPr>
@@ -2475,7 +2318,7 @@
               <w:color w:val="auto"/>
             </w:rPr>
           </w:pPr>
-          <w:hyperlink w:anchor="_Toc473554416" w:history="1">
+          <w:hyperlink w:anchor="_Toc477450330" w:history="1">
             <w:r>
               <w:rPr>
                 <w:rStyle w:val="Hyperlink"/>
@@ -2519,7 +2362,7 @@
                 <w:noProof/>
                 <w:webHidden/>
               </w:rPr>
-              <w:instrText xml:space="preserve"> PAGEREF _Toc473554416 \h </w:instrText>
+              <w:instrText xml:space="preserve"> PAGEREF _Toc477450330 \h </w:instrText>
             </w:r>
             <w:r>
               <w:rPr>
@@ -2562,7 +2405,7 @@
               <w:color w:val="auto"/>
             </w:rPr>
           </w:pPr>
-          <w:hyperlink w:anchor="_Toc473554417" w:history="1">
+          <w:hyperlink w:anchor="_Toc477450331" w:history="1">
             <w:r>
               <w:rPr>
                 <w:rStyle w:val="Hyperlink"/>
@@ -2590,7 +2433,7 @@
                 <w:noProof/>
                 <w:webHidden/>
               </w:rPr>
-              <w:instrText xml:space="preserve"> PAGEREF _Toc473554417 \h </w:instrText>
+              <w:instrText xml:space="preserve"> PAGEREF _Toc477450331 \h </w:instrText>
             </w:r>
             <w:r>
               <w:rPr>
@@ -2634,7 +2477,7 @@
               <w:color w:val="auto"/>
             </w:rPr>
           </w:pPr>
-          <w:hyperlink w:anchor="_Toc473554418" w:history="1">
+          <w:hyperlink w:anchor="_Toc477450332" w:history="1">
             <w:r>
               <w:rPr>
                 <w:rStyle w:val="Hyperlink"/>
@@ -2678,7 +2521,7 @@
                 <w:noProof/>
                 <w:webHidden/>
               </w:rPr>
-              <w:instrText xml:space="preserve"> PAGEREF _Toc473554418 \h </w:instrText>
+              <w:instrText xml:space="preserve"> PAGEREF _Toc477450332 \h </w:instrText>
             </w:r>
             <w:r>
               <w:rPr>
@@ -2721,7 +2564,7 @@
               <w:color w:val="auto"/>
             </w:rPr>
           </w:pPr>
-          <w:hyperlink w:anchor="_Toc473554419" w:history="1">
+          <w:hyperlink w:anchor="_Toc477450333" w:history="1">
             <w:r>
               <w:rPr>
                 <w:rStyle w:val="Hyperlink"/>
@@ -2749,7 +2592,7 @@
                 <w:noProof/>
                 <w:webHidden/>
               </w:rPr>
-              <w:instrText xml:space="preserve"> PAGEREF _Toc473554419 \h </w:instrText>
+              <w:instrText xml:space="preserve"> PAGEREF _Toc477450333 \h </w:instrText>
             </w:r>
             <w:r>
               <w:rPr>
@@ -2792,23 +2635,22 @@
               <w:color w:val="auto"/>
             </w:rPr>
           </w:pPr>
-          <w:hyperlink w:anchor="_Toc473554420" w:history="1">
+          <w:hyperlink w:anchor="_Toc477450334" w:history="1">
             <w:r>
               <w:rPr>
                 <w:rStyle w:val="Hyperlink"/>
                 <w:b/>
                 <w:noProof/>
               </w:rPr>
-              <w:t>3.0.1 Indent to Issue (</w:t>
+              <w:t>3.0.1 Inden</w:t>
             </w:r>
             <w:r>
               <w:rPr>
                 <w:rStyle w:val="Hyperlink"/>
                 <w:b/>
                 <w:noProof/>
-                <w:highlight w:val="yellow"/>
-              </w:rPr>
-              <w:t>need to change the heading</w:t>
+              </w:rPr>
+              <w:t>t</w:t>
             </w:r>
             <w:r>
               <w:rPr>
@@ -2816,6 +2658,23 @@
                 <w:b/>
                 <w:noProof/>
               </w:rPr>
+              <w:t xml:space="preserve"> to Issue (</w:t>
+            </w:r>
+            <w:r>
+              <w:rPr>
+                <w:rStyle w:val="Hyperlink"/>
+                <w:b/>
+                <w:noProof/>
+                <w:highlight w:val="yellow"/>
+              </w:rPr>
+              <w:t>need to change the heading</w:t>
+            </w:r>
+            <w:r>
+              <w:rPr>
+                <w:rStyle w:val="Hyperlink"/>
+                <w:b/>
+                <w:noProof/>
+              </w:rPr>
               <w:t>)</w:t>
             </w:r>
             <w:r>
@@ -2837,7 +2696,7 @@
                 <w:noProof/>
                 <w:webHidden/>
               </w:rPr>
-              <w:instrText xml:space="preserve"> PAGEREF _Toc473554420 \h </w:instrText>
+              <w:instrText xml:space="preserve"> PAGEREF _Toc477450334 \h </w:instrText>
             </w:r>
             <w:r>
               <w:rPr>
@@ -2880,7 +2739,7 @@
               <w:color w:val="auto"/>
             </w:rPr>
           </w:pPr>
-          <w:hyperlink w:anchor="_Toc473554421" w:history="1">
+          <w:hyperlink w:anchor="_Toc477450335" w:history="1">
             <w:r>
               <w:rPr>
                 <w:rStyle w:val="Hyperlink"/>
@@ -2908,7 +2767,7 @@
                 <w:noProof/>
                 <w:webHidden/>
               </w:rPr>
-              <w:instrText xml:space="preserve"> PAGEREF _Toc473554421 \h </w:instrText>
+              <w:instrText xml:space="preserve"> PAGEREF _Toc477450335 \h </w:instrText>
             </w:r>
             <w:r>
               <w:rPr>
@@ -2951,7 +2810,7 @@
               <w:color w:val="auto"/>
             </w:rPr>
           </w:pPr>
-          <w:hyperlink w:anchor="_Toc473554422" w:history="1">
+          <w:hyperlink w:anchor="_Toc477450336" w:history="1">
             <w:r>
               <w:rPr>
                 <w:rStyle w:val="Hyperlink"/>
@@ -2979,7 +2838,7 @@
                 <w:noProof/>
                 <w:webHidden/>
               </w:rPr>
-              <w:instrText xml:space="preserve"> PAGEREF _Toc473554422 \h </w:instrText>
+              <w:instrText xml:space="preserve"> PAGEREF _Toc477450336 \h </w:instrText>
             </w:r>
             <w:r>
               <w:rPr>
@@ -3022,7 +2881,7 @@
               <w:color w:val="auto"/>
             </w:rPr>
           </w:pPr>
-          <w:hyperlink w:anchor="_Toc473554423" w:history="1">
+          <w:hyperlink w:anchor="_Toc477450337" w:history="1">
             <w:r>
               <w:rPr>
                 <w:rStyle w:val="Hyperlink"/>
@@ -3050,7 +2909,7 @@
                 <w:noProof/>
                 <w:webHidden/>
               </w:rPr>
-              <w:instrText xml:space="preserve"> PAGEREF _Toc473554423 \h </w:instrText>
+              <w:instrText xml:space="preserve"> PAGEREF _Toc477450337 \h </w:instrText>
             </w:r>
             <w:r>
               <w:rPr>
@@ -3093,7 +2952,7 @@
               <w:color w:val="auto"/>
             </w:rPr>
           </w:pPr>
-          <w:hyperlink w:anchor="_Toc473554424" w:history="1">
+          <w:hyperlink w:anchor="_Toc477450338" w:history="1">
             <w:r>
               <w:rPr>
                 <w:rStyle w:val="Hyperlink"/>
@@ -3121,7 +2980,7 @@
                 <w:noProof/>
                 <w:webHidden/>
               </w:rPr>
-              <w:instrText xml:space="preserve"> PAGEREF _Toc473554424 \h </w:instrText>
+              <w:instrText xml:space="preserve"> PAGEREF _Toc477450338 \h </w:instrText>
             </w:r>
             <w:r>
               <w:rPr>
@@ -3164,7 +3023,7 @@
               <w:color w:val="auto"/>
             </w:rPr>
           </w:pPr>
-          <w:hyperlink w:anchor="_Toc473554425" w:history="1">
+          <w:hyperlink w:anchor="_Toc477450339" w:history="1">
             <w:r>
               <w:rPr>
                 <w:rStyle w:val="Hyperlink"/>
@@ -3192,7 +3051,7 @@
                 <w:noProof/>
                 <w:webHidden/>
               </w:rPr>
-              <w:instrText xml:space="preserve"> PAGEREF _Toc473554425 \h </w:instrText>
+              <w:instrText xml:space="preserve"> PAGEREF _Toc477450339 \h </w:instrText>
             </w:r>
             <w:r>
               <w:rPr>
@@ -3235,7 +3094,7 @@
               <w:color w:val="auto"/>
             </w:rPr>
           </w:pPr>
-          <w:hyperlink w:anchor="_Toc473554426" w:history="1">
+          <w:hyperlink w:anchor="_Toc477450340" w:history="1">
             <w:r>
               <w:rPr>
                 <w:rStyle w:val="Hyperlink"/>
@@ -3263,7 +3122,7 @@
                 <w:noProof/>
                 <w:webHidden/>
               </w:rPr>
-              <w:instrText xml:space="preserve"> PAGEREF _Toc473554426 \h </w:instrText>
+              <w:instrText xml:space="preserve"> PAGEREF _Toc477450340 \h </w:instrText>
             </w:r>
             <w:r>
               <w:rPr>
@@ -3393,7 +3252,7 @@
         </w:rPr>
       </w:pPr>
       <w:bookmarkStart w:id="6" w:name="_Toc472603723"/>
-      <w:bookmarkStart w:id="7" w:name="_Toc473554416"/>
+      <w:bookmarkStart w:id="7" w:name="_Toc477450330"/>
       <w:r>
         <w:rPr>
           <w:b/>
@@ -3412,7 +3271,7 @@
         </w:rPr>
       </w:pPr>
       <w:bookmarkStart w:id="8" w:name="_Toc472603724"/>
-      <w:bookmarkStart w:id="9" w:name="_Toc473554417"/>
+      <w:bookmarkStart w:id="9" w:name="_Toc477450331"/>
       <w:r>
         <w:rPr>
           <w:b/>
@@ -3532,7 +3391,7 @@
         </w:rPr>
       </w:pPr>
       <w:bookmarkStart w:id="10" w:name="_Toc472603725"/>
-      <w:bookmarkStart w:id="11" w:name="_Toc473554418"/>
+      <w:bookmarkStart w:id="11" w:name="_Toc477450332"/>
       <w:r>
         <w:rPr>
           <w:b/>
@@ -4598,7 +4457,7 @@
         <w:pStyle w:val="Heading1"/>
       </w:pPr>
       <w:hyperlink r:id="rId10"/>
-      <w:bookmarkStart w:id="12" w:name="_Toc473554419"/>
+      <w:bookmarkStart w:id="12" w:name="_Toc477450333"/>
       <w:r>
         <w:rPr>
           <w:b/>
@@ -4703,7 +4562,7 @@
       <w:pPr>
         <w:pStyle w:val="Heading2"/>
       </w:pPr>
-      <w:bookmarkStart w:id="13" w:name="_Toc473554420"/>
+      <w:bookmarkStart w:id="13" w:name="_Toc477450334"/>
       <w:r>
         <w:rPr>
           <w:b/>
@@ -5025,7 +4884,7 @@
           <w:b/>
         </w:rPr>
       </w:pPr>
-      <w:bookmarkStart w:id="14" w:name="_Toc473554421"/>
+      <w:bookmarkStart w:id="14" w:name="_Toc477450335"/>
       <w:r>
         <w:rPr>
           <w:b/>
@@ -5256,15 +5115,16 @@
             <v:path o:extrusionok="f" gradientshapeok="t" o:connecttype="rect"/>
             <o:lock v:ext="edit" aspectratio="t"/>
           </v:shapetype>
-          <v:shape id="_x0000_i1025" type="#_x0000_t75" style="width:467.25pt;height:387.75pt" o:ole="">
+          <v:shape id="_x0000_i1025" type="#_x0000_t75" style="width:467.6pt;height:387.7pt" o:ole="">
             <v:imagedata r:id="rId12" o:title=""/>
           </v:shape>
-          <o:OLEObject Type="Embed" ProgID="Visio.Drawing.11" ShapeID="_x0000_i1025" DrawAspect="Content" ObjectID="_1547296397" r:id="rId13"/>
+          <o:OLEObject Type="Embed" ProgID="Visio.Drawing.11" ShapeID="_x0000_i1025" DrawAspect="Content" ObjectID="_1551192360" r:id="rId13"/>
         </w:object>
       </w:r>
     </w:p>
     <w:p>
       <w:pPr>
+        <w:spacing w:after="160"/>
         <w:jc w:val="center"/>
         <w:rPr>
           <w:rFonts w:ascii="Times New Roman" w:hAnsi="Times New Roman" w:cs="Times New Roman"/>
@@ -5299,7 +5159,7 @@
         </w:rPr>
       </w:pPr>
       <w:bookmarkStart w:id="15" w:name="_Toc466387725"/>
-      <w:bookmarkStart w:id="16" w:name="_Toc473554422"/>
+      <w:bookmarkStart w:id="16" w:name="_Toc477450336"/>
       <w:r>
         <w:rPr>
           <w:b/>
@@ -5604,6 +5464,8 @@
         </w:rPr>
         <w:t>Quotation Selection Process</w:t>
       </w:r>
+      <w:bookmarkStart w:id="17" w:name="_GoBack"/>
+      <w:bookmarkEnd w:id="17"/>
     </w:p>
     <w:p>
       <w:pPr>
@@ -5612,7 +5474,7 @@
           <w:b/>
         </w:rPr>
       </w:pPr>
-      <w:bookmarkStart w:id="17" w:name="_Toc473554423"/>
+      <w:bookmarkStart w:id="18" w:name="_Toc477450337"/>
       <w:r>
         <w:rPr>
           <w:b/>
@@ -5626,7 +5488,7 @@
         </w:rPr>
         <w:t>Purchase Order</w:t>
       </w:r>
-      <w:bookmarkEnd w:id="17"/>
+      <w:bookmarkEnd w:id="18"/>
     </w:p>
     <w:p>
       <w:pPr>
@@ -5932,10 +5794,10 @@
       </w:pPr>
       <w:r>
         <w:object w:dxaOrig="10974" w:dyaOrig="8686">
-          <v:shape id="_x0000_i1026" type="#_x0000_t75" style="width:467.25pt;height:405.75pt" o:ole="">
+          <v:shape id="_x0000_i1026" type="#_x0000_t75" style="width:467.6pt;height:405.9pt" o:ole="">
             <v:imagedata r:id="rId15" o:title=""/>
           </v:shape>
-          <o:OLEObject Type="Embed" ProgID="Visio.Drawing.11" ShapeID="_x0000_i1026" DrawAspect="Content" ObjectID="_1547296398" r:id="rId16"/>
+          <o:OLEObject Type="Embed" ProgID="Visio.Drawing.11" ShapeID="_x0000_i1026" DrawAspect="Content" ObjectID="_1551192361" r:id="rId16"/>
         </w:object>
       </w:r>
     </w:p>
@@ -5973,7 +5835,7 @@
           <w:b/>
         </w:rPr>
       </w:pPr>
-      <w:bookmarkStart w:id="18" w:name="_Toc473554424"/>
+      <w:bookmarkStart w:id="19" w:name="_Toc477450338"/>
       <w:r>
         <w:rPr>
           <w:b/>
@@ -5988,7 +5850,7 @@
         </w:rPr>
         <w:t>.0 Making the Process Work Efficiently</w:t>
       </w:r>
-      <w:bookmarkEnd w:id="18"/>
+      <w:bookmarkEnd w:id="19"/>
     </w:p>
     <w:p>
       <w:pPr>
@@ -6121,7 +5983,7 @@
           <w:szCs w:val="36"/>
         </w:rPr>
       </w:pPr>
-      <w:bookmarkStart w:id="19" w:name="_Toc473554425"/>
+      <w:bookmarkStart w:id="20" w:name="_Toc477450339"/>
       <w:r>
         <w:rPr>
           <w:b/>
@@ -6134,7 +5996,7 @@
         </w:rPr>
         <w:t>Conclusion</w:t>
       </w:r>
-      <w:bookmarkEnd w:id="19"/>
+      <w:bookmarkEnd w:id="20"/>
     </w:p>
     <w:p>
       <w:pPr>
@@ -6197,8 +6059,6 @@
           <w:szCs w:val="24"/>
         </w:rPr>
       </w:pPr>
-      <w:bookmarkStart w:id="20" w:name="_GoBack"/>
-      <w:bookmarkEnd w:id="20"/>
     </w:p>
     <w:p>
       <w:pPr>
@@ -6208,7 +6068,7 @@
         </w:rPr>
       </w:pPr>
       <w:bookmarkStart w:id="21" w:name="_Toc473540526"/>
-      <w:bookmarkStart w:id="22" w:name="_Toc473554426"/>
+      <w:bookmarkStart w:id="22" w:name="_Toc477450340"/>
       <w:r>
         <w:rPr>
           <w:b/>
@@ -6535,19 +6395,11 @@
           <w:lang w:val="en-GB"/>
         </w:rPr>
       </w:pPr>
-      <w:proofErr w:type="spellStart"/>
       <w:r>
         <w:rPr>
           <w:rFonts w:ascii="AvantGarde" w:hAnsi="AvantGarde" w:cs="Arial"/>
         </w:rPr>
-        <w:t>Samuda</w:t>
-      </w:r>
-      <w:proofErr w:type="spellEnd"/>
-      <w:r>
-        <w:rPr>
-          <w:rFonts w:ascii="AvantGarde" w:hAnsi="AvantGarde" w:cs="Arial"/>
-        </w:rPr>
-        <w:t xml:space="preserve"> Chemicals Ltd.</w:t>
+        <w:t>Samuda Chemicals Ltd.</w:t>
       </w:r>
       <w:r>
         <w:rPr>
@@ -6973,16 +6825,8 @@
           <w:rFonts w:ascii="AvantGarde" w:hAnsi="AvantGarde"/>
         </w:rPr>
         <w:tab/>
-        <w:t xml:space="preserve"> </w:t>
-      </w:r>
-      <w:proofErr w:type="spellStart"/>
-      <w:r>
-        <w:rPr>
-          <w:rFonts w:ascii="AvantGarde" w:hAnsi="AvantGarde"/>
-        </w:rPr>
-        <w:t>Signature</w:t>
-      </w:r>
-      <w:proofErr w:type="spellEnd"/>
+        <w:t xml:space="preserve"> Signature</w:t>
+      </w:r>
     </w:p>
     <w:p>
       <w:pPr>
@@ -7062,7 +6906,7 @@
       <w:rPr>
         <w:noProof/>
       </w:rPr>
-      <w:t>13</w:t>
+      <w:t>11</w:t>
     </w:r>
     <w:r>
       <w:fldChar w:fldCharType="end"/>
@@ -9823,7 +9667,7 @@
 </file>
 
 <file path=customXml/itemProps1.xml><?xml version="1.0" encoding="utf-8"?>
-<ds:datastoreItem xmlns:ds="http://schemas.openxmlformats.org/officeDocument/2006/customXml" ds:itemID="{9B54E2BB-E08A-4E7D-A75B-61B7FFC6F1BF}">
+<ds:datastoreItem xmlns:ds="http://schemas.openxmlformats.org/officeDocument/2006/customXml" ds:itemID="{84276B4E-A818-403B-AB1C-7B1955A7FBD4}">
   <ds:schemaRefs>
     <ds:schemaRef ds:uri="http://schemas.openxmlformats.org/officeDocument/2006/bibliography"/>
   </ds:schemaRefs>

</xml_diff>